<commit_message>
a few minor touch-ups
</commit_message>
<xml_diff>
--- a/Writing/UDPV_RR_coverletter.docx
+++ b/Writing/UDPV_RR_coverletter.docx
@@ -1,6 +1,6 @@
 
 <file path=word/document.xml><?xml version="1.0" encoding="utf-8"?>
-<w:document xmlns:wpc="http://schemas.microsoft.com/office/word/2010/wordprocessingCanvas" xmlns:cx="http://schemas.microsoft.com/office/drawing/2014/chartex" xmlns:cx1="http://schemas.microsoft.com/office/drawing/2015/9/8/chartex" xmlns:cx2="http://schemas.microsoft.com/office/drawing/2015/10/21/chartex" xmlns:cx3="http://schemas.microsoft.com/office/drawing/2016/5/9/chartex" xmlns:cx4="http://schemas.microsoft.com/office/drawing/2016/5/10/chartex" xmlns:cx5="http://schemas.microsoft.com/office/drawing/2016/5/11/chartex" xmlns:cx6="http://schemas.microsoft.com/office/drawing/2016/5/12/chartex" xmlns:cx7="http://schemas.microsoft.com/office/drawing/2016/5/13/chartex" xmlns:cx8="http://schemas.microsoft.com/office/drawing/2016/5/14/chartex" xmlns:mc="http://schemas.openxmlformats.org/markup-compatibility/2006" xmlns:aink="http://schemas.microsoft.com/office/drawing/2016/ink" xmlns:am3d="http://schemas.microsoft.com/office/drawing/2017/model3d" xmlns:o="urn:schemas-microsoft-com:office:office" xmlns:r="http://schemas.openxmlformats.org/officeDocument/2006/relationships" xmlns:m="http://schemas.openxmlformats.org/officeDocument/2006/math" xmlns:v="urn:schemas-microsoft-com:vml" xmlns:wp14="http://schemas.microsoft.com/office/word/2010/wordprocessingDrawing" xmlns:wp="http://schemas.openxmlformats.org/drawingml/2006/wordprocessingDrawing" xmlns:w10="urn:schemas-microsoft-com:office:word" xmlns:w="http://schemas.openxmlformats.org/wordprocessingml/2006/main" xmlns:w14="http://schemas.microsoft.com/office/word/2010/wordml" xmlns:w15="http://schemas.microsoft.com/office/word/2012/wordml" xmlns:w16cex="http://schemas.microsoft.com/office/word/2018/wordml/cex" xmlns:w16cid="http://schemas.microsoft.com/office/word/2016/wordml/cid" xmlns:w16="http://schemas.microsoft.com/office/word/2018/wordml" xmlns:w16se="http://schemas.microsoft.com/office/word/2015/wordml/symex" xmlns:wpg="http://schemas.microsoft.com/office/word/2010/wordprocessingGroup" xmlns:wpi="http://schemas.microsoft.com/office/word/2010/wordprocessingInk" xmlns:wne="http://schemas.microsoft.com/office/word/2006/wordml" xmlns:wps="http://schemas.microsoft.com/office/word/2010/wordprocessingShape" mc:Ignorable="w14 w15 w16se w16cid w16 w16cex wp14">
+<w:document xmlns:wpc="http://schemas.microsoft.com/office/word/2010/wordprocessingCanvas" xmlns:cx="http://schemas.microsoft.com/office/drawing/2014/chartex" xmlns:cx1="http://schemas.microsoft.com/office/drawing/2015/9/8/chartex" xmlns:cx2="http://schemas.microsoft.com/office/drawing/2015/10/21/chartex" xmlns:cx3="http://schemas.microsoft.com/office/drawing/2016/5/9/chartex" xmlns:cx4="http://schemas.microsoft.com/office/drawing/2016/5/10/chartex" xmlns:cx5="http://schemas.microsoft.com/office/drawing/2016/5/11/chartex" xmlns:cx6="http://schemas.microsoft.com/office/drawing/2016/5/12/chartex" xmlns:cx7="http://schemas.microsoft.com/office/drawing/2016/5/13/chartex" xmlns:cx8="http://schemas.microsoft.com/office/drawing/2016/5/14/chartex" xmlns:mc="http://schemas.openxmlformats.org/markup-compatibility/2006" xmlns:aink="http://schemas.microsoft.com/office/drawing/2016/ink" xmlns:am3d="http://schemas.microsoft.com/office/drawing/2017/model3d" xmlns:o="urn:schemas-microsoft-com:office:office" xmlns:r="http://schemas.openxmlformats.org/officeDocument/2006/relationships" xmlns:m="http://schemas.openxmlformats.org/officeDocument/2006/math" xmlns:v="urn:schemas-microsoft-com:vml" xmlns:wp14="http://schemas.microsoft.com/office/word/2010/wordprocessingDrawing" xmlns:wp="http://schemas.openxmlformats.org/drawingml/2006/wordprocessingDrawing" xmlns:w10="urn:schemas-microsoft-com:office:word" xmlns:w="http://schemas.openxmlformats.org/wordprocessingml/2006/main" xmlns:w14="http://schemas.microsoft.com/office/word/2010/wordml" xmlns:w15="http://schemas.microsoft.com/office/word/2012/wordml" xmlns:w16cid="http://schemas.microsoft.com/office/word/2016/wordml/cid" xmlns:w16se="http://schemas.microsoft.com/office/word/2015/wordml/symex" xmlns:wpg="http://schemas.microsoft.com/office/word/2010/wordprocessingGroup" xmlns:wpi="http://schemas.microsoft.com/office/word/2010/wordprocessingInk" xmlns:wne="http://schemas.microsoft.com/office/word/2006/wordml" xmlns:wps="http://schemas.microsoft.com/office/word/2010/wordprocessingShape" mc:Ignorable="w14 w15 w16se w16cid wp14">
   <w:body>
     <w:p>
       <w:pPr>
@@ -1188,6 +1188,13 @@
           <w:rFonts w:ascii="Arial" w:hAnsi="Arial" w:cs="Arial"/>
           <w:sz w:val="22"/>
         </w:rPr>
+        <w:t xml:space="preserve">will </w:t>
+      </w:r>
+      <w:r>
+        <w:rPr>
+          <w:rFonts w:ascii="Arial" w:hAnsi="Arial" w:cs="Arial"/>
+          <w:sz w:val="22"/>
+        </w:rPr>
         <w:t>compare</w:t>
       </w:r>
       <w:r>
@@ -1251,13 +1258,6 @@
           <w:rFonts w:ascii="Arial" w:hAnsi="Arial" w:cs="Arial"/>
           <w:sz w:val="22"/>
         </w:rPr>
-        <w:t xml:space="preserve"> test their unique predictions regarding the impact of</w:t>
-      </w:r>
-      <w:r>
-        <w:rPr>
-          <w:rFonts w:ascii="Arial" w:hAnsi="Arial" w:cs="Arial"/>
-          <w:sz w:val="22"/>
-        </w:rPr>
         <w:t xml:space="preserve"> </w:t>
       </w:r>
       <w:r>
@@ -1265,6 +1265,27 @@
           <w:rFonts w:ascii="Arial" w:hAnsi="Arial" w:cs="Arial"/>
           <w:sz w:val="22"/>
         </w:rPr>
+        <w:t xml:space="preserve">will </w:t>
+      </w:r>
+      <w:r>
+        <w:rPr>
+          <w:rFonts w:ascii="Arial" w:hAnsi="Arial" w:cs="Arial"/>
+          <w:sz w:val="22"/>
+        </w:rPr>
+        <w:t>test their unique predictions regarding the impact of</w:t>
+      </w:r>
+      <w:r>
+        <w:rPr>
+          <w:rFonts w:ascii="Arial" w:hAnsi="Arial" w:cs="Arial"/>
+          <w:sz w:val="22"/>
+        </w:rPr>
+        <w:t xml:space="preserve"> </w:t>
+      </w:r>
+      <w:r>
+        <w:rPr>
+          <w:rFonts w:ascii="Arial" w:hAnsi="Arial" w:cs="Arial"/>
+          <w:sz w:val="22"/>
+        </w:rPr>
         <w:t xml:space="preserve">movement </w:t>
       </w:r>
       <w:r>
@@ -1419,7 +1440,21 @@
           <w:rFonts w:ascii="Arial" w:hAnsi="Arial" w:cs="Arial"/>
           <w:sz w:val="22"/>
         </w:rPr>
-        <w:t xml:space="preserve"> use-dependent bias is directly related to the consistency of the environment, or target locations. Our second model involves two processes acting in parallel: a strategic learning process that is active when the goal is to match step lengths to visual targets, and in parallel, a slowly updating </w:t>
+        <w:t xml:space="preserve"> use-dependent bias is directly related to the consistency of the environment, or target locations. Our second model</w:t>
+      </w:r>
+      <w:r>
+        <w:rPr>
+          <w:rFonts w:ascii="Arial" w:hAnsi="Arial" w:cs="Arial"/>
+          <w:sz w:val="22"/>
+        </w:rPr>
+        <w:t>, the Strategy plus Use-Dependent model,</w:t>
+      </w:r>
+      <w:r>
+        <w:rPr>
+          <w:rFonts w:ascii="Arial" w:hAnsi="Arial" w:cs="Arial"/>
+          <w:sz w:val="22"/>
+        </w:rPr>
+        <w:t xml:space="preserve"> involves two processes acting in parallel: a strategic learning process that is active when the goal is to match step lengths to visual targets, and in parallel, a slowly updating </w:t>
       </w:r>
       <w:r>
         <w:rPr>
@@ -1496,7 +1531,14 @@
           <w:rFonts w:ascii="Arial" w:hAnsi="Arial" w:cs="Arial"/>
           <w:sz w:val="22"/>
         </w:rPr>
-        <w:t>and U</w:t>
+        <w:t>plus</w:t>
+      </w:r>
+      <w:r>
+        <w:rPr>
+          <w:rFonts w:ascii="Arial" w:hAnsi="Arial" w:cs="Arial"/>
+          <w:sz w:val="22"/>
+        </w:rPr>
+        <w:t xml:space="preserve"> U</w:t>
       </w:r>
       <w:r>
         <w:rPr>
@@ -1524,7 +1566,7 @@
           <w:rFonts w:ascii="Arial" w:hAnsi="Arial" w:cs="Arial"/>
           <w:sz w:val="22"/>
         </w:rPr>
-        <w:t xml:space="preserve"> is much less sensitive to the consistency of the environment than the Bayesian model. Thus, we have designed a set of walking experiments that systematically vary environmental consistency and assess the state of use-</w:t>
+        <w:t xml:space="preserve"> is much less sensitive to the consistency of the environment than the Bayesian model. Thus, we have designed a set of walking experiments that systematically vary environmental consistency and </w:t>
       </w:r>
       <w:r>
         <w:rPr>
@@ -1532,7 +1574,7 @@
           <w:sz w:val="22"/>
         </w:rPr>
         <w:lastRenderedPageBreak/>
-        <w:t>dependent biases during no-feedback trials in order to discriminate between these two competing theories on the underlying constraints of use-dependent learning.</w:t>
+        <w:t>assess the state of use-dependent biases during no-feedback trials in order to discriminate between these two competing theories on the underlying constraints of use-dependent learning.</w:t>
       </w:r>
     </w:p>
     <w:p>
@@ -1559,15 +1601,47 @@
           <w:sz w:val="22"/>
           <w:szCs w:val="22"/>
         </w:rPr>
-        <w:t>The results of this study have broad implications for the study of locomotor learning</w:t>
-      </w:r>
-      <w:r>
-        <w:rPr>
-          <w:rFonts w:ascii="Arial" w:hAnsi="Arial" w:cs="Arial"/>
-          <w:sz w:val="22"/>
-          <w:szCs w:val="22"/>
-        </w:rPr>
-        <w:t xml:space="preserve"> and will motivate re-investigation of key findings in the literature</w:t>
+        <w:t>The results of t</w:t>
+      </w:r>
+      <w:r>
+        <w:rPr>
+          <w:rFonts w:ascii="Arial" w:hAnsi="Arial" w:cs="Arial"/>
+          <w:sz w:val="22"/>
+          <w:szCs w:val="22"/>
+        </w:rPr>
+        <w:t xml:space="preserve">his Registered Report should </w:t>
+      </w:r>
+      <w:r>
+        <w:rPr>
+          <w:rFonts w:ascii="Arial" w:hAnsi="Arial" w:cs="Arial"/>
+          <w:sz w:val="22"/>
+          <w:szCs w:val="22"/>
+        </w:rPr>
+        <w:t>have broad implications for the study of locomotor learning</w:t>
+      </w:r>
+      <w:r>
+        <w:rPr>
+          <w:rFonts w:ascii="Arial" w:hAnsi="Arial" w:cs="Arial"/>
+          <w:sz w:val="22"/>
+          <w:szCs w:val="22"/>
+        </w:rPr>
+        <w:t xml:space="preserve"> and</w:t>
+      </w:r>
+      <w:r>
+        <w:rPr>
+          <w:rFonts w:ascii="Arial" w:hAnsi="Arial" w:cs="Arial"/>
+          <w:sz w:val="22"/>
+          <w:szCs w:val="22"/>
+        </w:rPr>
+        <w:t>, we hope,</w:t>
+      </w:r>
+      <w:r>
+        <w:rPr>
+          <w:rFonts w:ascii="Arial" w:hAnsi="Arial" w:cs="Arial"/>
+          <w:sz w:val="22"/>
+          <w:szCs w:val="22"/>
+        </w:rPr>
+        <w:t xml:space="preserve"> will motivate re-investigation of key findings in the literature</w:t>
       </w:r>
       <w:r>
         <w:rPr>
@@ -1583,7 +1657,7 @@
           <w:sz w:val="22"/>
           <w:szCs w:val="22"/>
         </w:rPr>
-        <w:t>R</w:t>
+        <w:t>For instance, r</w:t>
       </w:r>
       <w:r>
         <w:rPr>
@@ -1599,7 +1673,23 @@
           <w:sz w:val="22"/>
           <w:szCs w:val="22"/>
         </w:rPr>
-        <w:t>, yet</w:t>
+        <w:t xml:space="preserve">, </w:t>
+      </w:r>
+      <w:r>
+        <w:rPr>
+          <w:rFonts w:ascii="Arial" w:hAnsi="Arial" w:cs="Arial"/>
+          <w:sz w:val="22"/>
+          <w:szCs w:val="22"/>
+        </w:rPr>
+        <w:t xml:space="preserve">likely the most well-studied form of locomotor learning, </w:t>
+      </w:r>
+      <w:r>
+        <w:rPr>
+          <w:rFonts w:ascii="Arial" w:hAnsi="Arial" w:cs="Arial"/>
+          <w:sz w:val="22"/>
+          <w:szCs w:val="22"/>
+        </w:rPr>
+        <w:t>yet</w:t>
       </w:r>
       <w:r>
         <w:rPr>
@@ -1679,8 +1769,34 @@
           <w:sz w:val="22"/>
           <w:szCs w:val="22"/>
         </w:rPr>
-        <w:t xml:space="preserve"> in these paradigms</w:t>
-      </w:r>
+        <w:t xml:space="preserve"> in </w:t>
+      </w:r>
+      <w:r>
+        <w:rPr>
+          <w:rFonts w:ascii="Arial" w:hAnsi="Arial" w:cs="Arial"/>
+          <w:sz w:val="22"/>
+          <w:szCs w:val="22"/>
+        </w:rPr>
+        <w:t>such</w:t>
+      </w:r>
+      <w:r>
+        <w:rPr>
+          <w:rFonts w:ascii="Arial" w:hAnsi="Arial" w:cs="Arial"/>
+          <w:sz w:val="22"/>
+          <w:szCs w:val="22"/>
+        </w:rPr>
+        <w:t xml:space="preserve"> paradigms</w:t>
+      </w:r>
+      <w:r>
+        <w:rPr>
+          <w:rFonts w:ascii="Arial" w:hAnsi="Arial" w:cs="Arial"/>
+          <w:sz w:val="22"/>
+          <w:szCs w:val="22"/>
+        </w:rPr>
+        <w:t xml:space="preserve"> (e.g., split-belt treadmill walking)</w:t>
+      </w:r>
+      <w:bookmarkStart w:id="0" w:name="_GoBack"/>
+      <w:bookmarkEnd w:id="0"/>
       <w:r>
         <w:rPr>
           <w:rFonts w:ascii="Arial" w:hAnsi="Arial" w:cs="Arial"/>
@@ -2109,7 +2225,7 @@
 </file>
 
 <file path=word/endnotes.xml><?xml version="1.0" encoding="utf-8"?>
-<w:endnotes xmlns:wpc="http://schemas.microsoft.com/office/word/2010/wordprocessingCanvas" xmlns:cx="http://schemas.microsoft.com/office/drawing/2014/chartex" xmlns:cx1="http://schemas.microsoft.com/office/drawing/2015/9/8/chartex" xmlns:cx2="http://schemas.microsoft.com/office/drawing/2015/10/21/chartex" xmlns:cx3="http://schemas.microsoft.com/office/drawing/2016/5/9/chartex" xmlns:cx4="http://schemas.microsoft.com/office/drawing/2016/5/10/chartex" xmlns:cx5="http://schemas.microsoft.com/office/drawing/2016/5/11/chartex" xmlns:cx6="http://schemas.microsoft.com/office/drawing/2016/5/12/chartex" xmlns:cx7="http://schemas.microsoft.com/office/drawing/2016/5/13/chartex" xmlns:cx8="http://schemas.microsoft.com/office/drawing/2016/5/14/chartex" xmlns:mc="http://schemas.openxmlformats.org/markup-compatibility/2006" xmlns:aink="http://schemas.microsoft.com/office/drawing/2016/ink" xmlns:am3d="http://schemas.microsoft.com/office/drawing/2017/model3d" xmlns:o="urn:schemas-microsoft-com:office:office" xmlns:r="http://schemas.openxmlformats.org/officeDocument/2006/relationships" xmlns:m="http://schemas.openxmlformats.org/officeDocument/2006/math" xmlns:v="urn:schemas-microsoft-com:vml" xmlns:wp14="http://schemas.microsoft.com/office/word/2010/wordprocessingDrawing" xmlns:wp="http://schemas.openxmlformats.org/drawingml/2006/wordprocessingDrawing" xmlns:w10="urn:schemas-microsoft-com:office:word" xmlns:w="http://schemas.openxmlformats.org/wordprocessingml/2006/main" xmlns:w14="http://schemas.microsoft.com/office/word/2010/wordml" xmlns:w15="http://schemas.microsoft.com/office/word/2012/wordml" xmlns:w16cex="http://schemas.microsoft.com/office/word/2018/wordml/cex" xmlns:w16cid="http://schemas.microsoft.com/office/word/2016/wordml/cid" xmlns:w16="http://schemas.microsoft.com/office/word/2018/wordml" xmlns:w16se="http://schemas.microsoft.com/office/word/2015/wordml/symex" xmlns:wpg="http://schemas.microsoft.com/office/word/2010/wordprocessingGroup" xmlns:wpi="http://schemas.microsoft.com/office/word/2010/wordprocessingInk" xmlns:wne="http://schemas.microsoft.com/office/word/2006/wordml" xmlns:wps="http://schemas.microsoft.com/office/word/2010/wordprocessingShape" mc:Ignorable="w14 w15 w16se w16cid w16 w16cex wp14">
+<w:endnotes xmlns:wpc="http://schemas.microsoft.com/office/word/2010/wordprocessingCanvas" xmlns:cx="http://schemas.microsoft.com/office/drawing/2014/chartex" xmlns:cx1="http://schemas.microsoft.com/office/drawing/2015/9/8/chartex" xmlns:cx2="http://schemas.microsoft.com/office/drawing/2015/10/21/chartex" xmlns:cx3="http://schemas.microsoft.com/office/drawing/2016/5/9/chartex" xmlns:cx4="http://schemas.microsoft.com/office/drawing/2016/5/10/chartex" xmlns:cx5="http://schemas.microsoft.com/office/drawing/2016/5/11/chartex" xmlns:cx6="http://schemas.microsoft.com/office/drawing/2016/5/12/chartex" xmlns:cx7="http://schemas.microsoft.com/office/drawing/2016/5/13/chartex" xmlns:cx8="http://schemas.microsoft.com/office/drawing/2016/5/14/chartex" xmlns:mc="http://schemas.openxmlformats.org/markup-compatibility/2006" xmlns:aink="http://schemas.microsoft.com/office/drawing/2016/ink" xmlns:am3d="http://schemas.microsoft.com/office/drawing/2017/model3d" xmlns:o="urn:schemas-microsoft-com:office:office" xmlns:r="http://schemas.openxmlformats.org/officeDocument/2006/relationships" xmlns:m="http://schemas.openxmlformats.org/officeDocument/2006/math" xmlns:v="urn:schemas-microsoft-com:vml" xmlns:wp14="http://schemas.microsoft.com/office/word/2010/wordprocessingDrawing" xmlns:wp="http://schemas.openxmlformats.org/drawingml/2006/wordprocessingDrawing" xmlns:w10="urn:schemas-microsoft-com:office:word" xmlns:w="http://schemas.openxmlformats.org/wordprocessingml/2006/main" xmlns:w14="http://schemas.microsoft.com/office/word/2010/wordml" xmlns:w15="http://schemas.microsoft.com/office/word/2012/wordml" xmlns:w16cid="http://schemas.microsoft.com/office/word/2016/wordml/cid" xmlns:w16se="http://schemas.microsoft.com/office/word/2015/wordml/symex" xmlns:wpg="http://schemas.microsoft.com/office/word/2010/wordprocessingGroup" xmlns:wpi="http://schemas.microsoft.com/office/word/2010/wordprocessingInk" xmlns:wne="http://schemas.microsoft.com/office/word/2006/wordml" xmlns:wps="http://schemas.microsoft.com/office/word/2010/wordprocessingShape" mc:Ignorable="w14 w15 w16se w16cid wp14">
   <w:endnote w:type="separator" w:id="-1">
     <w:p>
       <w:r>
@@ -2128,7 +2244,7 @@
 </file>
 
 <file path=word/footnotes.xml><?xml version="1.0" encoding="utf-8"?>
-<w:footnotes xmlns:wpc="http://schemas.microsoft.com/office/word/2010/wordprocessingCanvas" xmlns:cx="http://schemas.microsoft.com/office/drawing/2014/chartex" xmlns:cx1="http://schemas.microsoft.com/office/drawing/2015/9/8/chartex" xmlns:cx2="http://schemas.microsoft.com/office/drawing/2015/10/21/chartex" xmlns:cx3="http://schemas.microsoft.com/office/drawing/2016/5/9/chartex" xmlns:cx4="http://schemas.microsoft.com/office/drawing/2016/5/10/chartex" xmlns:cx5="http://schemas.microsoft.com/office/drawing/2016/5/11/chartex" xmlns:cx6="http://schemas.microsoft.com/office/drawing/2016/5/12/chartex" xmlns:cx7="http://schemas.microsoft.com/office/drawing/2016/5/13/chartex" xmlns:cx8="http://schemas.microsoft.com/office/drawing/2016/5/14/chartex" xmlns:mc="http://schemas.openxmlformats.org/markup-compatibility/2006" xmlns:aink="http://schemas.microsoft.com/office/drawing/2016/ink" xmlns:am3d="http://schemas.microsoft.com/office/drawing/2017/model3d" xmlns:o="urn:schemas-microsoft-com:office:office" xmlns:r="http://schemas.openxmlformats.org/officeDocument/2006/relationships" xmlns:m="http://schemas.openxmlformats.org/officeDocument/2006/math" xmlns:v="urn:schemas-microsoft-com:vml" xmlns:wp14="http://schemas.microsoft.com/office/word/2010/wordprocessingDrawing" xmlns:wp="http://schemas.openxmlformats.org/drawingml/2006/wordprocessingDrawing" xmlns:w10="urn:schemas-microsoft-com:office:word" xmlns:w="http://schemas.openxmlformats.org/wordprocessingml/2006/main" xmlns:w14="http://schemas.microsoft.com/office/word/2010/wordml" xmlns:w15="http://schemas.microsoft.com/office/word/2012/wordml" xmlns:w16cex="http://schemas.microsoft.com/office/word/2018/wordml/cex" xmlns:w16cid="http://schemas.microsoft.com/office/word/2016/wordml/cid" xmlns:w16="http://schemas.microsoft.com/office/word/2018/wordml" xmlns:w16se="http://schemas.microsoft.com/office/word/2015/wordml/symex" xmlns:wpg="http://schemas.microsoft.com/office/word/2010/wordprocessingGroup" xmlns:wpi="http://schemas.microsoft.com/office/word/2010/wordprocessingInk" xmlns:wne="http://schemas.microsoft.com/office/word/2006/wordml" xmlns:wps="http://schemas.microsoft.com/office/word/2010/wordprocessingShape" mc:Ignorable="w14 w15 w16se w16cid w16 w16cex wp14">
+<w:footnotes xmlns:wpc="http://schemas.microsoft.com/office/word/2010/wordprocessingCanvas" xmlns:cx="http://schemas.microsoft.com/office/drawing/2014/chartex" xmlns:cx1="http://schemas.microsoft.com/office/drawing/2015/9/8/chartex" xmlns:cx2="http://schemas.microsoft.com/office/drawing/2015/10/21/chartex" xmlns:cx3="http://schemas.microsoft.com/office/drawing/2016/5/9/chartex" xmlns:cx4="http://schemas.microsoft.com/office/drawing/2016/5/10/chartex" xmlns:cx5="http://schemas.microsoft.com/office/drawing/2016/5/11/chartex" xmlns:cx6="http://schemas.microsoft.com/office/drawing/2016/5/12/chartex" xmlns:cx7="http://schemas.microsoft.com/office/drawing/2016/5/13/chartex" xmlns:cx8="http://schemas.microsoft.com/office/drawing/2016/5/14/chartex" xmlns:mc="http://schemas.openxmlformats.org/markup-compatibility/2006" xmlns:aink="http://schemas.microsoft.com/office/drawing/2016/ink" xmlns:am3d="http://schemas.microsoft.com/office/drawing/2017/model3d" xmlns:o="urn:schemas-microsoft-com:office:office" xmlns:r="http://schemas.openxmlformats.org/officeDocument/2006/relationships" xmlns:m="http://schemas.openxmlformats.org/officeDocument/2006/math" xmlns:v="urn:schemas-microsoft-com:vml" xmlns:wp14="http://schemas.microsoft.com/office/word/2010/wordprocessingDrawing" xmlns:wp="http://schemas.openxmlformats.org/drawingml/2006/wordprocessingDrawing" xmlns:w10="urn:schemas-microsoft-com:office:word" xmlns:w="http://schemas.openxmlformats.org/wordprocessingml/2006/main" xmlns:w14="http://schemas.microsoft.com/office/word/2010/wordml" xmlns:w15="http://schemas.microsoft.com/office/word/2012/wordml" xmlns:w16cid="http://schemas.microsoft.com/office/word/2016/wordml/cid" xmlns:w16se="http://schemas.microsoft.com/office/word/2015/wordml/symex" xmlns:wpg="http://schemas.microsoft.com/office/word/2010/wordprocessingGroup" xmlns:wpi="http://schemas.microsoft.com/office/word/2010/wordprocessingInk" xmlns:wne="http://schemas.microsoft.com/office/word/2006/wordml" xmlns:wps="http://schemas.microsoft.com/office/word/2010/wordprocessingShape" mc:Ignorable="w14 w15 w16se w16cid wp14">
   <w:footnote w:type="separator" w:id="-1">
     <w:p>
       <w:r>
@@ -2147,7 +2263,7 @@
 </file>
 
 <file path=word/header1.xml><?xml version="1.0" encoding="utf-8"?>
-<w:hdr xmlns:wpc="http://schemas.microsoft.com/office/word/2010/wordprocessingCanvas" xmlns:cx="http://schemas.microsoft.com/office/drawing/2014/chartex" xmlns:cx1="http://schemas.microsoft.com/office/drawing/2015/9/8/chartex" xmlns:cx2="http://schemas.microsoft.com/office/drawing/2015/10/21/chartex" xmlns:cx3="http://schemas.microsoft.com/office/drawing/2016/5/9/chartex" xmlns:cx4="http://schemas.microsoft.com/office/drawing/2016/5/10/chartex" xmlns:cx5="http://schemas.microsoft.com/office/drawing/2016/5/11/chartex" xmlns:cx6="http://schemas.microsoft.com/office/drawing/2016/5/12/chartex" xmlns:cx7="http://schemas.microsoft.com/office/drawing/2016/5/13/chartex" xmlns:cx8="http://schemas.microsoft.com/office/drawing/2016/5/14/chartex" xmlns:mc="http://schemas.openxmlformats.org/markup-compatibility/2006" xmlns:aink="http://schemas.microsoft.com/office/drawing/2016/ink" xmlns:am3d="http://schemas.microsoft.com/office/drawing/2017/model3d" xmlns:o="urn:schemas-microsoft-com:office:office" xmlns:r="http://schemas.openxmlformats.org/officeDocument/2006/relationships" xmlns:m="http://schemas.openxmlformats.org/officeDocument/2006/math" xmlns:v="urn:schemas-microsoft-com:vml" xmlns:wp14="http://schemas.microsoft.com/office/word/2010/wordprocessingDrawing" xmlns:wp="http://schemas.openxmlformats.org/drawingml/2006/wordprocessingDrawing" xmlns:w10="urn:schemas-microsoft-com:office:word" xmlns:w="http://schemas.openxmlformats.org/wordprocessingml/2006/main" xmlns:w14="http://schemas.microsoft.com/office/word/2010/wordml" xmlns:w15="http://schemas.microsoft.com/office/word/2012/wordml" xmlns:w16cex="http://schemas.microsoft.com/office/word/2018/wordml/cex" xmlns:w16cid="http://schemas.microsoft.com/office/word/2016/wordml/cid" xmlns:w16="http://schemas.microsoft.com/office/word/2018/wordml" xmlns:w16se="http://schemas.microsoft.com/office/word/2015/wordml/symex" xmlns:wpg="http://schemas.microsoft.com/office/word/2010/wordprocessingGroup" xmlns:wpi="http://schemas.microsoft.com/office/word/2010/wordprocessingInk" xmlns:wne="http://schemas.microsoft.com/office/word/2006/wordml" xmlns:wps="http://schemas.microsoft.com/office/word/2010/wordprocessingShape" mc:Ignorable="w14 w15 w16se w16cid w16 w16cex wp14">
+<w:hdr xmlns:wpc="http://schemas.microsoft.com/office/word/2010/wordprocessingCanvas" xmlns:cx="http://schemas.microsoft.com/office/drawing/2014/chartex" xmlns:cx1="http://schemas.microsoft.com/office/drawing/2015/9/8/chartex" xmlns:cx2="http://schemas.microsoft.com/office/drawing/2015/10/21/chartex" xmlns:cx3="http://schemas.microsoft.com/office/drawing/2016/5/9/chartex" xmlns:cx4="http://schemas.microsoft.com/office/drawing/2016/5/10/chartex" xmlns:cx5="http://schemas.microsoft.com/office/drawing/2016/5/11/chartex" xmlns:cx6="http://schemas.microsoft.com/office/drawing/2016/5/12/chartex" xmlns:cx7="http://schemas.microsoft.com/office/drawing/2016/5/13/chartex" xmlns:cx8="http://schemas.microsoft.com/office/drawing/2016/5/14/chartex" xmlns:mc="http://schemas.openxmlformats.org/markup-compatibility/2006" xmlns:aink="http://schemas.microsoft.com/office/drawing/2016/ink" xmlns:am3d="http://schemas.microsoft.com/office/drawing/2017/model3d" xmlns:o="urn:schemas-microsoft-com:office:office" xmlns:r="http://schemas.openxmlformats.org/officeDocument/2006/relationships" xmlns:m="http://schemas.openxmlformats.org/officeDocument/2006/math" xmlns:v="urn:schemas-microsoft-com:vml" xmlns:wp14="http://schemas.microsoft.com/office/word/2010/wordprocessingDrawing" xmlns:wp="http://schemas.openxmlformats.org/drawingml/2006/wordprocessingDrawing" xmlns:w10="urn:schemas-microsoft-com:office:word" xmlns:w="http://schemas.openxmlformats.org/wordprocessingml/2006/main" xmlns:w14="http://schemas.microsoft.com/office/word/2010/wordml" xmlns:w15="http://schemas.microsoft.com/office/word/2012/wordml" xmlns:w16cid="http://schemas.microsoft.com/office/word/2016/wordml/cid" xmlns:w16se="http://schemas.microsoft.com/office/word/2015/wordml/symex" xmlns:wpg="http://schemas.microsoft.com/office/word/2010/wordprocessingGroup" xmlns:wpi="http://schemas.microsoft.com/office/word/2010/wordprocessingInk" xmlns:wne="http://schemas.microsoft.com/office/word/2006/wordml" xmlns:wps="http://schemas.microsoft.com/office/word/2010/wordprocessingShape" mc:Ignorable="w14 w15 w16se w16cid wp14">
   <w:p>
     <w:pPr>
       <w:rPr>
@@ -2214,7 +2330,7 @@
             </wp:anchor>
           </w:drawing>
         </mc:Choice>
-        <mc:Fallback>
+        <mc:Fallback xmlns:w16="http://schemas.microsoft.com/office/word/2018/wordml" xmlns:w16cex="http://schemas.microsoft.com/office/word/2018/wordml/cex">
           <w:pict>
             <v:line w14:anchorId="6485824F" id="Straight Connector 4" o:spid="_x0000_s1026" style="position:absolute;z-index:251660288;visibility:visible;mso-wrap-style:square;mso-width-percent:0;mso-height-percent:0;mso-wrap-distance-left:9pt;mso-wrap-distance-top:0;mso-wrap-distance-right:9pt;mso-wrap-distance-bottom:0;mso-position-horizontal:absolute;mso-position-horizontal-relative:text;mso-position-vertical:absolute;mso-position-vertical-relative:text;mso-width-percent:0;mso-height-percent:0;mso-width-relative:margin;mso-height-relative:margin" from="126.6pt,-12.6pt" to="126.6pt,48.6pt" o:gfxdata="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" strokecolor="#4579b8 [3044]"/>
           </w:pict>
@@ -2449,7 +2565,7 @@
 </file>
 
 <file path=word/numbering.xml><?xml version="1.0" encoding="utf-8"?>
-<w:numbering xmlns:wpc="http://schemas.microsoft.com/office/word/2010/wordprocessingCanvas" xmlns:cx="http://schemas.microsoft.com/office/drawing/2014/chartex" xmlns:cx1="http://schemas.microsoft.com/office/drawing/2015/9/8/chartex" xmlns:cx2="http://schemas.microsoft.com/office/drawing/2015/10/21/chartex" xmlns:cx3="http://schemas.microsoft.com/office/drawing/2016/5/9/chartex" xmlns:cx4="http://schemas.microsoft.com/office/drawing/2016/5/10/chartex" xmlns:cx5="http://schemas.microsoft.com/office/drawing/2016/5/11/chartex" xmlns:cx6="http://schemas.microsoft.com/office/drawing/2016/5/12/chartex" xmlns:cx7="http://schemas.microsoft.com/office/drawing/2016/5/13/chartex" xmlns:cx8="http://schemas.microsoft.com/office/drawing/2016/5/14/chartex" xmlns:mc="http://schemas.openxmlformats.org/markup-compatibility/2006" xmlns:aink="http://schemas.microsoft.com/office/drawing/2016/ink" xmlns:am3d="http://schemas.microsoft.com/office/drawing/2017/model3d" xmlns:o="urn:schemas-microsoft-com:office:office" xmlns:r="http://schemas.openxmlformats.org/officeDocument/2006/relationships" xmlns:m="http://schemas.openxmlformats.org/officeDocument/2006/math" xmlns:v="urn:schemas-microsoft-com:vml" xmlns:wp14="http://schemas.microsoft.com/office/word/2010/wordprocessingDrawing" xmlns:wp="http://schemas.openxmlformats.org/drawingml/2006/wordprocessingDrawing" xmlns:w10="urn:schemas-microsoft-com:office:word" xmlns:w="http://schemas.openxmlformats.org/wordprocessingml/2006/main" xmlns:w14="http://schemas.microsoft.com/office/word/2010/wordml" xmlns:w15="http://schemas.microsoft.com/office/word/2012/wordml" xmlns:w16cex="http://schemas.microsoft.com/office/word/2018/wordml/cex" xmlns:w16cid="http://schemas.microsoft.com/office/word/2016/wordml/cid" xmlns:w16="http://schemas.microsoft.com/office/word/2018/wordml" xmlns:w16se="http://schemas.microsoft.com/office/word/2015/wordml/symex" xmlns:wpg="http://schemas.microsoft.com/office/word/2010/wordprocessingGroup" xmlns:wpi="http://schemas.microsoft.com/office/word/2010/wordprocessingInk" xmlns:wne="http://schemas.microsoft.com/office/word/2006/wordml" xmlns:wps="http://schemas.microsoft.com/office/word/2010/wordprocessingShape" mc:Ignorable="w14 w15 w16se w16cid w16 w16cex wp14">
+<w:numbering xmlns:wpc="http://schemas.microsoft.com/office/word/2010/wordprocessingCanvas" xmlns:cx="http://schemas.microsoft.com/office/drawing/2014/chartex" xmlns:cx1="http://schemas.microsoft.com/office/drawing/2015/9/8/chartex" xmlns:cx2="http://schemas.microsoft.com/office/drawing/2015/10/21/chartex" xmlns:cx3="http://schemas.microsoft.com/office/drawing/2016/5/9/chartex" xmlns:cx4="http://schemas.microsoft.com/office/drawing/2016/5/10/chartex" xmlns:cx5="http://schemas.microsoft.com/office/drawing/2016/5/11/chartex" xmlns:cx6="http://schemas.microsoft.com/office/drawing/2016/5/12/chartex" xmlns:cx7="http://schemas.microsoft.com/office/drawing/2016/5/13/chartex" xmlns:cx8="http://schemas.microsoft.com/office/drawing/2016/5/14/chartex" xmlns:mc="http://schemas.openxmlformats.org/markup-compatibility/2006" xmlns:aink="http://schemas.microsoft.com/office/drawing/2016/ink" xmlns:am3d="http://schemas.microsoft.com/office/drawing/2017/model3d" xmlns:o="urn:schemas-microsoft-com:office:office" xmlns:r="http://schemas.openxmlformats.org/officeDocument/2006/relationships" xmlns:m="http://schemas.openxmlformats.org/officeDocument/2006/math" xmlns:v="urn:schemas-microsoft-com:vml" xmlns:wp14="http://schemas.microsoft.com/office/word/2010/wordprocessingDrawing" xmlns:wp="http://schemas.openxmlformats.org/drawingml/2006/wordprocessingDrawing" xmlns:w10="urn:schemas-microsoft-com:office:word" xmlns:w="http://schemas.openxmlformats.org/wordprocessingml/2006/main" xmlns:w14="http://schemas.microsoft.com/office/word/2010/wordml" xmlns:w15="http://schemas.microsoft.com/office/word/2012/wordml" xmlns:w16cid="http://schemas.microsoft.com/office/word/2016/wordml/cid" xmlns:w16se="http://schemas.microsoft.com/office/word/2015/wordml/symex" xmlns:wpg="http://schemas.microsoft.com/office/word/2010/wordprocessingGroup" xmlns:wpi="http://schemas.microsoft.com/office/word/2010/wordprocessingInk" xmlns:wne="http://schemas.microsoft.com/office/word/2006/wordml" xmlns:wps="http://schemas.microsoft.com/office/word/2010/wordprocessingShape" mc:Ignorable="w14 w15 w16se w16cid wp14">
   <w:abstractNum w:abstractNumId="0" w15:restartNumberingAfterBreak="0">
     <w:nsid w:val="18616E1D"/>
     <w:multiLevelType w:val="hybridMultilevel"/>
@@ -2570,7 +2686,7 @@
 </file>
 
 <file path=word/styles.xml><?xml version="1.0" encoding="utf-8"?>
-<w:styles xmlns:mc="http://schemas.openxmlformats.org/markup-compatibility/2006" xmlns:r="http://schemas.openxmlformats.org/officeDocument/2006/relationships" xmlns:w="http://schemas.openxmlformats.org/wordprocessingml/2006/main" xmlns:w14="http://schemas.microsoft.com/office/word/2010/wordml" xmlns:w15="http://schemas.microsoft.com/office/word/2012/wordml" xmlns:w16cex="http://schemas.microsoft.com/office/word/2018/wordml/cex" xmlns:w16cid="http://schemas.microsoft.com/office/word/2016/wordml/cid" xmlns:w16="http://schemas.microsoft.com/office/word/2018/wordml" xmlns:w16se="http://schemas.microsoft.com/office/word/2015/wordml/symex" mc:Ignorable="w14 w15 w16se w16cid w16 w16cex">
+<w:styles xmlns:mc="http://schemas.openxmlformats.org/markup-compatibility/2006" xmlns:r="http://schemas.openxmlformats.org/officeDocument/2006/relationships" xmlns:w="http://schemas.openxmlformats.org/wordprocessingml/2006/main" xmlns:w14="http://schemas.microsoft.com/office/word/2010/wordml" xmlns:w15="http://schemas.microsoft.com/office/word/2012/wordml" xmlns:w16cid="http://schemas.microsoft.com/office/word/2016/wordml/cid" xmlns:w16se="http://schemas.microsoft.com/office/word/2015/wordml/symex" mc:Ignorable="w14 w15 w16se w16cid">
   <w:docDefaults>
     <w:rPrDefault>
       <w:rPr>
@@ -2580,7 +2696,7 @@
     </w:rPrDefault>
     <w:pPrDefault/>
   </w:docDefaults>
-  <w:latentStyles w:defLockedState="0" w:defUIPriority="0" w:defSemiHidden="0" w:defUnhideWhenUsed="0" w:defQFormat="0" w:count="376">
+  <w:latentStyles w:defLockedState="0" w:defUIPriority="0" w:defSemiHidden="0" w:defUnhideWhenUsed="0" w:defQFormat="0" w:count="375">
     <w:lsdException w:name="Normal" w:qFormat="1"/>
     <w:lsdException w:name="heading 1" w:qFormat="1"/>
     <w:lsdException w:name="heading 2" w:semiHidden="1" w:unhideWhenUsed="1" w:qFormat="1"/>
@@ -2680,6 +2796,7 @@
     <w:lsdException w:name="HTML Sample" w:semiHidden="1" w:unhideWhenUsed="1"/>
     <w:lsdException w:name="HTML Typewriter" w:semiHidden="1" w:unhideWhenUsed="1"/>
     <w:lsdException w:name="HTML Variable" w:semiHidden="1" w:unhideWhenUsed="1"/>
+    <w:lsdException w:name="Normal Table" w:semiHidden="1" w:unhideWhenUsed="1"/>
     <w:lsdException w:name="annotation subject" w:semiHidden="1" w:unhideWhenUsed="1"/>
     <w:lsdException w:name="No List" w:semiHidden="1" w:unhideWhenUsed="1"/>
     <w:lsdException w:name="Outline List 1" w:semiHidden="1" w:unhideWhenUsed="1"/>
@@ -2726,7 +2843,9 @@
     <w:lsdException w:name="Table Subtle 2" w:semiHidden="1" w:unhideWhenUsed="1"/>
     <w:lsdException w:name="Table Web 1" w:semiHidden="1" w:unhideWhenUsed="1"/>
     <w:lsdException w:name="Table Web 2" w:semiHidden="1" w:unhideWhenUsed="1"/>
+    <w:lsdException w:name="Table Web 3" w:semiHidden="1" w:unhideWhenUsed="1"/>
     <w:lsdException w:name="Balloon Text" w:semiHidden="1" w:unhideWhenUsed="1"/>
+    <w:lsdException w:name="Table Theme" w:semiHidden="1" w:unhideWhenUsed="1"/>
     <w:lsdException w:name="Placeholder Text" w:semiHidden="1" w:uiPriority="99"/>
     <w:lsdException w:name="No Spacing" w:uiPriority="1" w:qFormat="1"/>
     <w:lsdException w:name="Light Shading" w:uiPriority="60"/>
@@ -2946,7 +3065,6 @@
     <w:lsdException w:name="Smart Hyperlink" w:semiHidden="1" w:uiPriority="99" w:unhideWhenUsed="1"/>
     <w:lsdException w:name="Hashtag" w:semiHidden="1" w:uiPriority="99" w:unhideWhenUsed="1"/>
     <w:lsdException w:name="Unresolved Mention" w:semiHidden="1" w:uiPriority="99" w:unhideWhenUsed="1"/>
-    <w:lsdException w:name="Smart Link" w:semiHidden="1" w:uiPriority="99" w:unhideWhenUsed="1"/>
   </w:latentStyles>
   <w:style w:type="paragraph" w:default="1" w:styleId="Normal">
     <w:name w:val="Normal"/>
@@ -3441,7 +3559,7 @@
 </file>
 
 <file path=customXml/itemProps1.xml><?xml version="1.0" encoding="utf-8"?>
-<ds:datastoreItem xmlns:ds="http://schemas.openxmlformats.org/officeDocument/2006/customXml" ds:itemID="{A9FB2630-F7EB-46C0-9A5F-AEAE18F9D89D}">
+<ds:datastoreItem xmlns:ds="http://schemas.openxmlformats.org/officeDocument/2006/customXml" ds:itemID="{BE227963-C38B-CB4A-858C-AA783B5F6698}">
   <ds:schemaRefs>
     <ds:schemaRef ds:uri="http://schemas.openxmlformats.org/officeDocument/2006/bibliography"/>
   </ds:schemaRefs>

</xml_diff>

<commit_message>
final figs final changes
</commit_message>
<xml_diff>
--- a/Writing/UDPV_RR_coverletter.docx
+++ b/Writing/UDPV_RR_coverletter.docx
@@ -1,6 +1,6 @@
 
 <file path=word/document.xml><?xml version="1.0" encoding="utf-8"?>
-<w:document xmlns:wpc="http://schemas.microsoft.com/office/word/2010/wordprocessingCanvas" xmlns:cx="http://schemas.microsoft.com/office/drawing/2014/chartex" xmlns:cx1="http://schemas.microsoft.com/office/drawing/2015/9/8/chartex" xmlns:cx2="http://schemas.microsoft.com/office/drawing/2015/10/21/chartex" xmlns:cx3="http://schemas.microsoft.com/office/drawing/2016/5/9/chartex" xmlns:cx4="http://schemas.microsoft.com/office/drawing/2016/5/10/chartex" xmlns:cx5="http://schemas.microsoft.com/office/drawing/2016/5/11/chartex" xmlns:cx6="http://schemas.microsoft.com/office/drawing/2016/5/12/chartex" xmlns:cx7="http://schemas.microsoft.com/office/drawing/2016/5/13/chartex" xmlns:cx8="http://schemas.microsoft.com/office/drawing/2016/5/14/chartex" xmlns:mc="http://schemas.openxmlformats.org/markup-compatibility/2006" xmlns:aink="http://schemas.microsoft.com/office/drawing/2016/ink" xmlns:am3d="http://schemas.microsoft.com/office/drawing/2017/model3d" xmlns:o="urn:schemas-microsoft-com:office:office" xmlns:r="http://schemas.openxmlformats.org/officeDocument/2006/relationships" xmlns:m="http://schemas.openxmlformats.org/officeDocument/2006/math" xmlns:v="urn:schemas-microsoft-com:vml" xmlns:wp14="http://schemas.microsoft.com/office/word/2010/wordprocessingDrawing" xmlns:wp="http://schemas.openxmlformats.org/drawingml/2006/wordprocessingDrawing" xmlns:w10="urn:schemas-microsoft-com:office:word" xmlns:w="http://schemas.openxmlformats.org/wordprocessingml/2006/main" xmlns:w14="http://schemas.microsoft.com/office/word/2010/wordml" xmlns:w15="http://schemas.microsoft.com/office/word/2012/wordml" xmlns:w16cid="http://schemas.microsoft.com/office/word/2016/wordml/cid" xmlns:w16se="http://schemas.microsoft.com/office/word/2015/wordml/symex" xmlns:wpg="http://schemas.microsoft.com/office/word/2010/wordprocessingGroup" xmlns:wpi="http://schemas.microsoft.com/office/word/2010/wordprocessingInk" xmlns:wne="http://schemas.microsoft.com/office/word/2006/wordml" xmlns:wps="http://schemas.microsoft.com/office/word/2010/wordprocessingShape" mc:Ignorable="w14 w15 w16se w16cid wp14">
+<w:document xmlns:wpc="http://schemas.microsoft.com/office/word/2010/wordprocessingCanvas" xmlns:cx="http://schemas.microsoft.com/office/drawing/2014/chartex" xmlns:cx1="http://schemas.microsoft.com/office/drawing/2015/9/8/chartex" xmlns:cx2="http://schemas.microsoft.com/office/drawing/2015/10/21/chartex" xmlns:cx3="http://schemas.microsoft.com/office/drawing/2016/5/9/chartex" xmlns:cx4="http://schemas.microsoft.com/office/drawing/2016/5/10/chartex" xmlns:cx5="http://schemas.microsoft.com/office/drawing/2016/5/11/chartex" xmlns:cx6="http://schemas.microsoft.com/office/drawing/2016/5/12/chartex" xmlns:cx7="http://schemas.microsoft.com/office/drawing/2016/5/13/chartex" xmlns:cx8="http://schemas.microsoft.com/office/drawing/2016/5/14/chartex" xmlns:mc="http://schemas.openxmlformats.org/markup-compatibility/2006" xmlns:aink="http://schemas.microsoft.com/office/drawing/2016/ink" xmlns:am3d="http://schemas.microsoft.com/office/drawing/2017/model3d" xmlns:o="urn:schemas-microsoft-com:office:office" xmlns:r="http://schemas.openxmlformats.org/officeDocument/2006/relationships" xmlns:m="http://schemas.openxmlformats.org/officeDocument/2006/math" xmlns:v="urn:schemas-microsoft-com:vml" xmlns:wp14="http://schemas.microsoft.com/office/word/2010/wordprocessingDrawing" xmlns:wp="http://schemas.openxmlformats.org/drawingml/2006/wordprocessingDrawing" xmlns:w10="urn:schemas-microsoft-com:office:word" xmlns:w="http://schemas.openxmlformats.org/wordprocessingml/2006/main" xmlns:w14="http://schemas.microsoft.com/office/word/2010/wordml" xmlns:w15="http://schemas.microsoft.com/office/word/2012/wordml" xmlns:w16cex="http://schemas.microsoft.com/office/word/2018/wordml/cex" xmlns:w16cid="http://schemas.microsoft.com/office/word/2016/wordml/cid" xmlns:w16="http://schemas.microsoft.com/office/word/2018/wordml" xmlns:w16se="http://schemas.microsoft.com/office/word/2015/wordml/symex" xmlns:wpg="http://schemas.microsoft.com/office/word/2010/wordprocessingGroup" xmlns:wpi="http://schemas.microsoft.com/office/word/2010/wordprocessingInk" xmlns:wne="http://schemas.microsoft.com/office/word/2006/wordml" xmlns:wps="http://schemas.microsoft.com/office/word/2010/wordprocessingShape" mc:Ignorable="w14 w15 w16se w16cid w16 w16cex wp14">
   <w:body>
     <w:p>
       <w:pPr>
@@ -2008,7 +2008,25 @@
           <w:sz w:val="22"/>
           <w:szCs w:val="22"/>
         </w:rPr>
-        <w:t>However, all labs have been shut down due to the COVID-19 pandemic. Data collections are ready to be initiated as soon as human research resumes at the university. Given uncertainty around when labs will be reopened, we offer a proposed resubmission window from November 15</w:t>
+        <w:t xml:space="preserve">However, all labs have been shut down due to the COVID-19 pandemic. Data collections are ready to be initiated as soon as human research resumes at the university. Given uncertainty around when labs will be reopened, we offer a proposed resubmission window from </w:t>
+      </w:r>
+      <w:r>
+        <w:rPr>
+          <w:rFonts w:ascii="Arial" w:hAnsi="Arial" w:cs="Arial"/>
+          <w:iCs/>
+          <w:sz w:val="22"/>
+          <w:szCs w:val="22"/>
+        </w:rPr>
+        <w:t>January</w:t>
+      </w:r>
+      <w:r>
+        <w:rPr>
+          <w:rFonts w:ascii="Arial" w:hAnsi="Arial" w:cs="Arial"/>
+          <w:iCs/>
+          <w:sz w:val="22"/>
+          <w:szCs w:val="22"/>
+        </w:rPr>
+        <w:t xml:space="preserve"> 15</w:t>
       </w:r>
       <w:r>
         <w:rPr>
@@ -2027,16 +2045,43 @@
           <w:sz w:val="22"/>
           <w:szCs w:val="22"/>
         </w:rPr>
-        <w:t>, 2020</w:t>
-      </w:r>
-      <w:r>
-        <w:rPr>
-          <w:rFonts w:ascii="Arial" w:hAnsi="Arial" w:cs="Arial"/>
-          <w:iCs/>
-          <w:sz w:val="22"/>
-          <w:szCs w:val="22"/>
-        </w:rPr>
-        <w:t xml:space="preserve"> to May 15th, 2021.</w:t>
+        <w:t>, 202</w:t>
+      </w:r>
+      <w:r>
+        <w:rPr>
+          <w:rFonts w:ascii="Arial" w:hAnsi="Arial" w:cs="Arial"/>
+          <w:iCs/>
+          <w:sz w:val="22"/>
+          <w:szCs w:val="22"/>
+        </w:rPr>
+        <w:t>1</w:t>
+      </w:r>
+      <w:r>
+        <w:rPr>
+          <w:rFonts w:ascii="Arial" w:hAnsi="Arial" w:cs="Arial"/>
+          <w:iCs/>
+          <w:sz w:val="22"/>
+          <w:szCs w:val="22"/>
+        </w:rPr>
+        <w:t xml:space="preserve"> to </w:t>
+      </w:r>
+      <w:r>
+        <w:rPr>
+          <w:rFonts w:ascii="Arial" w:hAnsi="Arial" w:cs="Arial"/>
+          <w:iCs/>
+          <w:sz w:val="22"/>
+          <w:szCs w:val="22"/>
+        </w:rPr>
+        <w:t>June</w:t>
+      </w:r>
+      <w:r>
+        <w:rPr>
+          <w:rFonts w:ascii="Arial" w:hAnsi="Arial" w:cs="Arial"/>
+          <w:iCs/>
+          <w:sz w:val="22"/>
+          <w:szCs w:val="22"/>
+        </w:rPr>
+        <w:t xml:space="preserve"> 15th, 2021.</w:t>
       </w:r>
       <w:r>
         <w:rPr>
@@ -2255,470 +2300,6 @@
         </w:rPr>
         <w:t>nne Morton and Hyosub Kim</w:t>
       </w:r>
-    </w:p>
-    <w:p>
-      <w:pPr>
-        <w:jc w:val="both"/>
-        <w:rPr>
-          <w:rFonts w:ascii="Arial" w:hAnsi="Arial" w:cs="Arial"/>
-          <w:iCs/>
-          <w:sz w:val="22"/>
-          <w:szCs w:val="22"/>
-        </w:rPr>
-      </w:pPr>
-    </w:p>
-    <w:p>
-      <w:pPr>
-        <w:jc w:val="both"/>
-        <w:rPr>
-          <w:rFonts w:ascii="Arial" w:hAnsi="Arial" w:cs="Arial"/>
-          <w:iCs/>
-          <w:sz w:val="22"/>
-          <w:szCs w:val="22"/>
-        </w:rPr>
-      </w:pPr>
-    </w:p>
-    <w:p>
-      <w:pPr>
-        <w:jc w:val="both"/>
-        <w:rPr>
-          <w:rFonts w:ascii="Arial" w:hAnsi="Arial" w:cs="Arial"/>
-          <w:b/>
-          <w:iCs/>
-          <w:sz w:val="22"/>
-          <w:szCs w:val="22"/>
-        </w:rPr>
-      </w:pPr>
-      <w:r>
-        <w:rPr>
-          <w:rFonts w:ascii="Arial" w:hAnsi="Arial" w:cs="Arial"/>
-          <w:b/>
-          <w:iCs/>
-          <w:sz w:val="22"/>
-          <w:szCs w:val="22"/>
-        </w:rPr>
-        <w:t>Suggested Reviewers:</w:t>
-      </w:r>
-    </w:p>
-    <w:p>
-      <w:pPr>
-        <w:jc w:val="both"/>
-        <w:rPr>
-          <w:rFonts w:ascii="Arial" w:hAnsi="Arial" w:cs="Arial"/>
-          <w:b/>
-          <w:iCs/>
-          <w:sz w:val="22"/>
-          <w:szCs w:val="22"/>
-        </w:rPr>
-      </w:pPr>
-    </w:p>
-    <w:p>
-      <w:pPr>
-        <w:jc w:val="both"/>
-        <w:rPr>
-          <w:rFonts w:ascii="Arial" w:hAnsi="Arial" w:cs="Arial"/>
-          <w:b/>
-          <w:iCs/>
-          <w:sz w:val="22"/>
-          <w:szCs w:val="22"/>
-        </w:rPr>
-      </w:pPr>
-      <w:proofErr w:type="spellStart"/>
-      <w:r>
-        <w:rPr>
-          <w:rFonts w:ascii="Arial" w:hAnsi="Arial" w:cs="Arial"/>
-          <w:b/>
-          <w:iCs/>
-          <w:sz w:val="22"/>
-          <w:szCs w:val="22"/>
-        </w:rPr>
-        <w:t>Gelsy</w:t>
-      </w:r>
-      <w:proofErr w:type="spellEnd"/>
-      <w:r>
-        <w:rPr>
-          <w:rFonts w:ascii="Arial" w:hAnsi="Arial" w:cs="Arial"/>
-          <w:b/>
-          <w:iCs/>
-          <w:sz w:val="22"/>
-          <w:szCs w:val="22"/>
-        </w:rPr>
-        <w:t xml:space="preserve"> Torres-Oviedo</w:t>
-      </w:r>
-    </w:p>
-    <w:p>
-      <w:pPr>
-        <w:jc w:val="both"/>
-        <w:rPr>
-          <w:rFonts w:ascii="Arial" w:hAnsi="Arial" w:cs="Arial"/>
-          <w:b/>
-          <w:iCs/>
-          <w:sz w:val="22"/>
-          <w:szCs w:val="22"/>
-        </w:rPr>
-      </w:pPr>
-      <w:r>
-        <w:rPr>
-          <w:rFonts w:ascii="Arial" w:hAnsi="Arial" w:cs="Arial"/>
-          <w:b/>
-          <w:iCs/>
-          <w:sz w:val="22"/>
-          <w:szCs w:val="22"/>
-        </w:rPr>
-        <w:t xml:space="preserve">Ryan </w:t>
-      </w:r>
-      <w:proofErr w:type="spellStart"/>
-      <w:r>
-        <w:rPr>
-          <w:rFonts w:ascii="Arial" w:hAnsi="Arial" w:cs="Arial"/>
-          <w:b/>
-          <w:iCs/>
-          <w:sz w:val="22"/>
-          <w:szCs w:val="22"/>
-        </w:rPr>
-        <w:t>Roemmich</w:t>
-      </w:r>
-      <w:proofErr w:type="spellEnd"/>
-    </w:p>
-    <w:p>
-      <w:pPr>
-        <w:jc w:val="both"/>
-        <w:rPr>
-          <w:rFonts w:ascii="Arial" w:hAnsi="Arial" w:cs="Arial"/>
-          <w:b/>
-          <w:iCs/>
-          <w:sz w:val="22"/>
-          <w:szCs w:val="22"/>
-        </w:rPr>
-      </w:pPr>
-      <w:r>
-        <w:rPr>
-          <w:rFonts w:ascii="Arial" w:hAnsi="Arial" w:cs="Arial"/>
-          <w:b/>
-          <w:iCs/>
-          <w:sz w:val="22"/>
-          <w:szCs w:val="22"/>
-        </w:rPr>
-        <w:t>Amy Bastian</w:t>
-      </w:r>
-    </w:p>
-    <w:p>
-      <w:pPr>
-        <w:jc w:val="both"/>
-        <w:rPr>
-          <w:rFonts w:ascii="Arial" w:hAnsi="Arial" w:cs="Arial"/>
-          <w:b/>
-          <w:iCs/>
-          <w:sz w:val="22"/>
-          <w:szCs w:val="22"/>
-        </w:rPr>
-      </w:pPr>
-      <w:r>
-        <w:rPr>
-          <w:rFonts w:ascii="Arial" w:hAnsi="Arial" w:cs="Arial"/>
-          <w:b/>
-          <w:iCs/>
-          <w:sz w:val="22"/>
-          <w:szCs w:val="22"/>
-        </w:rPr>
-        <w:t xml:space="preserve">Tim </w:t>
-      </w:r>
-      <w:proofErr w:type="spellStart"/>
-      <w:r>
-        <w:rPr>
-          <w:rFonts w:ascii="Arial" w:hAnsi="Arial" w:cs="Arial"/>
-          <w:b/>
-          <w:iCs/>
-          <w:sz w:val="22"/>
-          <w:szCs w:val="22"/>
-        </w:rPr>
-        <w:t>Verstynen</w:t>
-      </w:r>
-      <w:proofErr w:type="spellEnd"/>
-    </w:p>
-    <w:p>
-      <w:pPr>
-        <w:jc w:val="both"/>
-        <w:rPr>
-          <w:rFonts w:ascii="Arial" w:hAnsi="Arial" w:cs="Arial"/>
-          <w:b/>
-          <w:iCs/>
-          <w:sz w:val="22"/>
-          <w:szCs w:val="22"/>
-        </w:rPr>
-      </w:pPr>
-      <w:proofErr w:type="spellStart"/>
-      <w:r>
-        <w:rPr>
-          <w:rFonts w:ascii="Arial" w:hAnsi="Arial" w:cs="Arial"/>
-          <w:b/>
-          <w:iCs/>
-          <w:sz w:val="22"/>
-          <w:szCs w:val="22"/>
-        </w:rPr>
-        <w:t>Jörn</w:t>
-      </w:r>
-      <w:proofErr w:type="spellEnd"/>
-      <w:r>
-        <w:rPr>
-          <w:rFonts w:ascii="Arial" w:hAnsi="Arial" w:cs="Arial"/>
-          <w:b/>
-          <w:iCs/>
-          <w:sz w:val="22"/>
-          <w:szCs w:val="22"/>
-        </w:rPr>
-        <w:t xml:space="preserve"> </w:t>
-      </w:r>
-      <w:proofErr w:type="spellStart"/>
-      <w:r>
-        <w:rPr>
-          <w:rFonts w:ascii="Arial" w:hAnsi="Arial" w:cs="Arial"/>
-          <w:b/>
-          <w:iCs/>
-          <w:sz w:val="22"/>
-          <w:szCs w:val="22"/>
-        </w:rPr>
-        <w:t>Diedrichsen</w:t>
-      </w:r>
-      <w:proofErr w:type="spellEnd"/>
-    </w:p>
-    <w:p>
-      <w:pPr>
-        <w:jc w:val="both"/>
-        <w:rPr>
-          <w:rFonts w:ascii="Arial" w:hAnsi="Arial" w:cs="Arial"/>
-          <w:b/>
-          <w:iCs/>
-          <w:sz w:val="22"/>
-          <w:szCs w:val="22"/>
-        </w:rPr>
-      </w:pPr>
-      <w:r>
-        <w:rPr>
-          <w:rFonts w:ascii="Arial" w:hAnsi="Arial" w:cs="Arial"/>
-          <w:b/>
-          <w:iCs/>
-          <w:sz w:val="22"/>
-          <w:szCs w:val="22"/>
-        </w:rPr>
-        <w:t>Timothy Carroll</w:t>
-      </w:r>
-    </w:p>
-    <w:p>
-      <w:pPr>
-        <w:jc w:val="both"/>
-        <w:rPr>
-          <w:rFonts w:ascii="Arial" w:hAnsi="Arial" w:cs="Arial"/>
-          <w:b/>
-          <w:iCs/>
-          <w:sz w:val="22"/>
-          <w:szCs w:val="22"/>
-        </w:rPr>
-      </w:pPr>
-      <w:r>
-        <w:rPr>
-          <w:rFonts w:ascii="Arial" w:hAnsi="Arial" w:cs="Arial"/>
-          <w:b/>
-          <w:iCs/>
-          <w:sz w:val="22"/>
-          <w:szCs w:val="22"/>
-        </w:rPr>
-        <w:t>Adrian Haith</w:t>
-      </w:r>
-    </w:p>
-    <w:p>
-      <w:pPr>
-        <w:jc w:val="both"/>
-        <w:rPr>
-          <w:rFonts w:ascii="Arial" w:hAnsi="Arial" w:cs="Arial"/>
-          <w:b/>
-          <w:iCs/>
-          <w:sz w:val="22"/>
-          <w:szCs w:val="22"/>
-        </w:rPr>
-      </w:pPr>
-      <w:r>
-        <w:rPr>
-          <w:rFonts w:ascii="Arial" w:hAnsi="Arial" w:cs="Arial"/>
-          <w:b/>
-          <w:iCs/>
-          <w:sz w:val="22"/>
-          <w:szCs w:val="22"/>
-        </w:rPr>
-        <w:t xml:space="preserve">JJ </w:t>
-      </w:r>
-      <w:proofErr w:type="spellStart"/>
-      <w:r>
-        <w:rPr>
-          <w:rFonts w:ascii="Arial" w:hAnsi="Arial" w:cs="Arial"/>
-          <w:b/>
-          <w:iCs/>
-          <w:sz w:val="22"/>
-          <w:szCs w:val="22"/>
-        </w:rPr>
-        <w:t>Orban</w:t>
-      </w:r>
-      <w:proofErr w:type="spellEnd"/>
-      <w:r>
-        <w:rPr>
-          <w:rFonts w:ascii="Arial" w:hAnsi="Arial" w:cs="Arial"/>
-          <w:b/>
-          <w:iCs/>
-          <w:sz w:val="22"/>
-          <w:szCs w:val="22"/>
-        </w:rPr>
-        <w:t xml:space="preserve"> de </w:t>
-      </w:r>
-      <w:proofErr w:type="spellStart"/>
-      <w:r>
-        <w:rPr>
-          <w:rFonts w:ascii="Arial" w:hAnsi="Arial" w:cs="Arial"/>
-          <w:b/>
-          <w:iCs/>
-          <w:sz w:val="22"/>
-          <w:szCs w:val="22"/>
-        </w:rPr>
-        <w:t>Xivry</w:t>
-      </w:r>
-      <w:proofErr w:type="spellEnd"/>
-    </w:p>
-    <w:p>
-      <w:pPr>
-        <w:jc w:val="both"/>
-        <w:rPr>
-          <w:rFonts w:ascii="Arial" w:hAnsi="Arial" w:cs="Arial"/>
-          <w:iCs/>
-          <w:sz w:val="22"/>
-          <w:szCs w:val="22"/>
-        </w:rPr>
-      </w:pPr>
-      <w:bookmarkStart w:id="0" w:name="_GoBack"/>
-      <w:r>
-        <w:rPr>
-          <w:rFonts w:ascii="Arial" w:hAnsi="Arial" w:cs="Arial"/>
-          <w:iCs/>
-          <w:sz w:val="22"/>
-          <w:szCs w:val="22"/>
-        </w:rPr>
-        <w:t>Lena Ting</w:t>
-      </w:r>
-    </w:p>
-    <w:bookmarkEnd w:id="0"/>
-    <w:p>
-      <w:pPr>
-        <w:jc w:val="both"/>
-        <w:rPr>
-          <w:rFonts w:ascii="Arial" w:hAnsi="Arial" w:cs="Arial"/>
-          <w:iCs/>
-          <w:sz w:val="22"/>
-          <w:szCs w:val="22"/>
-        </w:rPr>
-      </w:pPr>
-      <w:r>
-        <w:rPr>
-          <w:rFonts w:ascii="Arial" w:hAnsi="Arial" w:cs="Arial"/>
-          <w:iCs/>
-          <w:sz w:val="22"/>
-          <w:szCs w:val="22"/>
-        </w:rPr>
-        <w:lastRenderedPageBreak/>
-        <w:t xml:space="preserve">Michael </w:t>
-      </w:r>
-      <w:proofErr w:type="spellStart"/>
-      <w:r>
-        <w:rPr>
-          <w:rFonts w:ascii="Arial" w:hAnsi="Arial" w:cs="Arial"/>
-          <w:iCs/>
-          <w:sz w:val="22"/>
-          <w:szCs w:val="22"/>
-        </w:rPr>
-        <w:t>Lewek</w:t>
-      </w:r>
-      <w:proofErr w:type="spellEnd"/>
-    </w:p>
-    <w:p>
-      <w:pPr>
-        <w:jc w:val="both"/>
-        <w:rPr>
-          <w:rFonts w:ascii="Arial" w:hAnsi="Arial" w:cs="Arial"/>
-          <w:iCs/>
-          <w:sz w:val="22"/>
-          <w:szCs w:val="22"/>
-        </w:rPr>
-      </w:pPr>
-      <w:r>
-        <w:rPr>
-          <w:rFonts w:ascii="Arial" w:hAnsi="Arial" w:cs="Arial"/>
-          <w:iCs/>
-          <w:sz w:val="22"/>
-          <w:szCs w:val="22"/>
-        </w:rPr>
-        <w:t>Daniel Marigold</w:t>
-      </w:r>
-    </w:p>
-    <w:p>
-      <w:pPr>
-        <w:jc w:val="both"/>
-        <w:rPr>
-          <w:rFonts w:ascii="Arial" w:hAnsi="Arial" w:cs="Arial"/>
-          <w:iCs/>
-          <w:sz w:val="22"/>
-          <w:szCs w:val="22"/>
-        </w:rPr>
-      </w:pPr>
-    </w:p>
-    <w:p>
-      <w:pPr>
-        <w:jc w:val="both"/>
-        <w:rPr>
-          <w:rFonts w:ascii="Arial" w:hAnsi="Arial" w:cs="Arial"/>
-          <w:b/>
-          <w:iCs/>
-          <w:sz w:val="22"/>
-          <w:szCs w:val="22"/>
-        </w:rPr>
-      </w:pPr>
-      <w:r>
-        <w:rPr>
-          <w:rFonts w:ascii="Arial" w:hAnsi="Arial" w:cs="Arial"/>
-          <w:b/>
-          <w:iCs/>
-          <w:sz w:val="22"/>
-          <w:szCs w:val="22"/>
-        </w:rPr>
-        <w:t xml:space="preserve">Reviewers to avoid: </w:t>
-      </w:r>
-    </w:p>
-    <w:p>
-      <w:pPr>
-        <w:jc w:val="both"/>
-        <w:rPr>
-          <w:rFonts w:ascii="Arial" w:hAnsi="Arial" w:cs="Arial"/>
-          <w:iCs/>
-          <w:sz w:val="22"/>
-          <w:szCs w:val="22"/>
-        </w:rPr>
-      </w:pPr>
-      <w:r>
-        <w:rPr>
-          <w:rFonts w:ascii="Arial" w:hAnsi="Arial" w:cs="Arial"/>
-          <w:iCs/>
-          <w:sz w:val="22"/>
-          <w:szCs w:val="22"/>
-        </w:rPr>
-        <w:t>Darcy Reisman (COI, PhD committee member)</w:t>
-      </w:r>
-    </w:p>
-    <w:p>
-      <w:pPr>
-        <w:jc w:val="both"/>
-        <w:rPr>
-          <w:rFonts w:ascii="Arial" w:hAnsi="Arial" w:cs="Arial"/>
-          <w:iCs/>
-          <w:sz w:val="22"/>
-          <w:szCs w:val="22"/>
-        </w:rPr>
-      </w:pPr>
     </w:p>
     <w:sectPr>
       <w:headerReference w:type="default" r:id="rId8"/>
@@ -2732,7 +2313,7 @@
 </file>
 
 <file path=word/endnotes.xml><?xml version="1.0" encoding="utf-8"?>
-<w:endnotes xmlns:wpc="http://schemas.microsoft.com/office/word/2010/wordprocessingCanvas" xmlns:cx="http://schemas.microsoft.com/office/drawing/2014/chartex" xmlns:cx1="http://schemas.microsoft.com/office/drawing/2015/9/8/chartex" xmlns:cx2="http://schemas.microsoft.com/office/drawing/2015/10/21/chartex" xmlns:cx3="http://schemas.microsoft.com/office/drawing/2016/5/9/chartex" xmlns:cx4="http://schemas.microsoft.com/office/drawing/2016/5/10/chartex" xmlns:cx5="http://schemas.microsoft.com/office/drawing/2016/5/11/chartex" xmlns:cx6="http://schemas.microsoft.com/office/drawing/2016/5/12/chartex" xmlns:cx7="http://schemas.microsoft.com/office/drawing/2016/5/13/chartex" xmlns:cx8="http://schemas.microsoft.com/office/drawing/2016/5/14/chartex" xmlns:mc="http://schemas.openxmlformats.org/markup-compatibility/2006" xmlns:aink="http://schemas.microsoft.com/office/drawing/2016/ink" xmlns:am3d="http://schemas.microsoft.com/office/drawing/2017/model3d" xmlns:o="urn:schemas-microsoft-com:office:office" xmlns:r="http://schemas.openxmlformats.org/officeDocument/2006/relationships" xmlns:m="http://schemas.openxmlformats.org/officeDocument/2006/math" xmlns:v="urn:schemas-microsoft-com:vml" xmlns:wp14="http://schemas.microsoft.com/office/word/2010/wordprocessingDrawing" xmlns:wp="http://schemas.openxmlformats.org/drawingml/2006/wordprocessingDrawing" xmlns:w10="urn:schemas-microsoft-com:office:word" xmlns:w="http://schemas.openxmlformats.org/wordprocessingml/2006/main" xmlns:w14="http://schemas.microsoft.com/office/word/2010/wordml" xmlns:w15="http://schemas.microsoft.com/office/word/2012/wordml" xmlns:w16cid="http://schemas.microsoft.com/office/word/2016/wordml/cid" xmlns:w16se="http://schemas.microsoft.com/office/word/2015/wordml/symex" xmlns:wpg="http://schemas.microsoft.com/office/word/2010/wordprocessingGroup" xmlns:wpi="http://schemas.microsoft.com/office/word/2010/wordprocessingInk" xmlns:wne="http://schemas.microsoft.com/office/word/2006/wordml" xmlns:wps="http://schemas.microsoft.com/office/word/2010/wordprocessingShape" mc:Ignorable="w14 w15 w16se w16cid wp14">
+<w:endnotes xmlns:wpc="http://schemas.microsoft.com/office/word/2010/wordprocessingCanvas" xmlns:cx="http://schemas.microsoft.com/office/drawing/2014/chartex" xmlns:cx1="http://schemas.microsoft.com/office/drawing/2015/9/8/chartex" xmlns:cx2="http://schemas.microsoft.com/office/drawing/2015/10/21/chartex" xmlns:cx3="http://schemas.microsoft.com/office/drawing/2016/5/9/chartex" xmlns:cx4="http://schemas.microsoft.com/office/drawing/2016/5/10/chartex" xmlns:cx5="http://schemas.microsoft.com/office/drawing/2016/5/11/chartex" xmlns:cx6="http://schemas.microsoft.com/office/drawing/2016/5/12/chartex" xmlns:cx7="http://schemas.microsoft.com/office/drawing/2016/5/13/chartex" xmlns:cx8="http://schemas.microsoft.com/office/drawing/2016/5/14/chartex" xmlns:mc="http://schemas.openxmlformats.org/markup-compatibility/2006" xmlns:aink="http://schemas.microsoft.com/office/drawing/2016/ink" xmlns:am3d="http://schemas.microsoft.com/office/drawing/2017/model3d" xmlns:o="urn:schemas-microsoft-com:office:office" xmlns:r="http://schemas.openxmlformats.org/officeDocument/2006/relationships" xmlns:m="http://schemas.openxmlformats.org/officeDocument/2006/math" xmlns:v="urn:schemas-microsoft-com:vml" xmlns:wp14="http://schemas.microsoft.com/office/word/2010/wordprocessingDrawing" xmlns:wp="http://schemas.openxmlformats.org/drawingml/2006/wordprocessingDrawing" xmlns:w10="urn:schemas-microsoft-com:office:word" xmlns:w="http://schemas.openxmlformats.org/wordprocessingml/2006/main" xmlns:w14="http://schemas.microsoft.com/office/word/2010/wordml" xmlns:w15="http://schemas.microsoft.com/office/word/2012/wordml" xmlns:w16cex="http://schemas.microsoft.com/office/word/2018/wordml/cex" xmlns:w16cid="http://schemas.microsoft.com/office/word/2016/wordml/cid" xmlns:w16="http://schemas.microsoft.com/office/word/2018/wordml" xmlns:w16se="http://schemas.microsoft.com/office/word/2015/wordml/symex" xmlns:wpg="http://schemas.microsoft.com/office/word/2010/wordprocessingGroup" xmlns:wpi="http://schemas.microsoft.com/office/word/2010/wordprocessingInk" xmlns:wne="http://schemas.microsoft.com/office/word/2006/wordml" xmlns:wps="http://schemas.microsoft.com/office/word/2010/wordprocessingShape" mc:Ignorable="w14 w15 w16se w16cid w16 w16cex wp14">
   <w:endnote w:type="separator" w:id="-1">
     <w:p>
       <w:r>
@@ -2751,7 +2332,7 @@
 </file>
 
 <file path=word/footnotes.xml><?xml version="1.0" encoding="utf-8"?>
-<w:footnotes xmlns:wpc="http://schemas.microsoft.com/office/word/2010/wordprocessingCanvas" xmlns:cx="http://schemas.microsoft.com/office/drawing/2014/chartex" xmlns:cx1="http://schemas.microsoft.com/office/drawing/2015/9/8/chartex" xmlns:cx2="http://schemas.microsoft.com/office/drawing/2015/10/21/chartex" xmlns:cx3="http://schemas.microsoft.com/office/drawing/2016/5/9/chartex" xmlns:cx4="http://schemas.microsoft.com/office/drawing/2016/5/10/chartex" xmlns:cx5="http://schemas.microsoft.com/office/drawing/2016/5/11/chartex" xmlns:cx6="http://schemas.microsoft.com/office/drawing/2016/5/12/chartex" xmlns:cx7="http://schemas.microsoft.com/office/drawing/2016/5/13/chartex" xmlns:cx8="http://schemas.microsoft.com/office/drawing/2016/5/14/chartex" xmlns:mc="http://schemas.openxmlformats.org/markup-compatibility/2006" xmlns:aink="http://schemas.microsoft.com/office/drawing/2016/ink" xmlns:am3d="http://schemas.microsoft.com/office/drawing/2017/model3d" xmlns:o="urn:schemas-microsoft-com:office:office" xmlns:r="http://schemas.openxmlformats.org/officeDocument/2006/relationships" xmlns:m="http://schemas.openxmlformats.org/officeDocument/2006/math" xmlns:v="urn:schemas-microsoft-com:vml" xmlns:wp14="http://schemas.microsoft.com/office/word/2010/wordprocessingDrawing" xmlns:wp="http://schemas.openxmlformats.org/drawingml/2006/wordprocessingDrawing" xmlns:w10="urn:schemas-microsoft-com:office:word" xmlns:w="http://schemas.openxmlformats.org/wordprocessingml/2006/main" xmlns:w14="http://schemas.microsoft.com/office/word/2010/wordml" xmlns:w15="http://schemas.microsoft.com/office/word/2012/wordml" xmlns:w16cid="http://schemas.microsoft.com/office/word/2016/wordml/cid" xmlns:w16se="http://schemas.microsoft.com/office/word/2015/wordml/symex" xmlns:wpg="http://schemas.microsoft.com/office/word/2010/wordprocessingGroup" xmlns:wpi="http://schemas.microsoft.com/office/word/2010/wordprocessingInk" xmlns:wne="http://schemas.microsoft.com/office/word/2006/wordml" xmlns:wps="http://schemas.microsoft.com/office/word/2010/wordprocessingShape" mc:Ignorable="w14 w15 w16se w16cid wp14">
+<w:footnotes xmlns:wpc="http://schemas.microsoft.com/office/word/2010/wordprocessingCanvas" xmlns:cx="http://schemas.microsoft.com/office/drawing/2014/chartex" xmlns:cx1="http://schemas.microsoft.com/office/drawing/2015/9/8/chartex" xmlns:cx2="http://schemas.microsoft.com/office/drawing/2015/10/21/chartex" xmlns:cx3="http://schemas.microsoft.com/office/drawing/2016/5/9/chartex" xmlns:cx4="http://schemas.microsoft.com/office/drawing/2016/5/10/chartex" xmlns:cx5="http://schemas.microsoft.com/office/drawing/2016/5/11/chartex" xmlns:cx6="http://schemas.microsoft.com/office/drawing/2016/5/12/chartex" xmlns:cx7="http://schemas.microsoft.com/office/drawing/2016/5/13/chartex" xmlns:cx8="http://schemas.microsoft.com/office/drawing/2016/5/14/chartex" xmlns:mc="http://schemas.openxmlformats.org/markup-compatibility/2006" xmlns:aink="http://schemas.microsoft.com/office/drawing/2016/ink" xmlns:am3d="http://schemas.microsoft.com/office/drawing/2017/model3d" xmlns:o="urn:schemas-microsoft-com:office:office" xmlns:r="http://schemas.openxmlformats.org/officeDocument/2006/relationships" xmlns:m="http://schemas.openxmlformats.org/officeDocument/2006/math" xmlns:v="urn:schemas-microsoft-com:vml" xmlns:wp14="http://schemas.microsoft.com/office/word/2010/wordprocessingDrawing" xmlns:wp="http://schemas.openxmlformats.org/drawingml/2006/wordprocessingDrawing" xmlns:w10="urn:schemas-microsoft-com:office:word" xmlns:w="http://schemas.openxmlformats.org/wordprocessingml/2006/main" xmlns:w14="http://schemas.microsoft.com/office/word/2010/wordml" xmlns:w15="http://schemas.microsoft.com/office/word/2012/wordml" xmlns:w16cex="http://schemas.microsoft.com/office/word/2018/wordml/cex" xmlns:w16cid="http://schemas.microsoft.com/office/word/2016/wordml/cid" xmlns:w16="http://schemas.microsoft.com/office/word/2018/wordml" xmlns:w16se="http://schemas.microsoft.com/office/word/2015/wordml/symex" xmlns:wpg="http://schemas.microsoft.com/office/word/2010/wordprocessingGroup" xmlns:wpi="http://schemas.microsoft.com/office/word/2010/wordprocessingInk" xmlns:wne="http://schemas.microsoft.com/office/word/2006/wordml" xmlns:wps="http://schemas.microsoft.com/office/word/2010/wordprocessingShape" mc:Ignorable="w14 w15 w16se w16cid w16 w16cex wp14">
   <w:footnote w:type="separator" w:id="-1">
     <w:p>
       <w:r>
@@ -2770,7 +2351,7 @@
 </file>
 
 <file path=word/header1.xml><?xml version="1.0" encoding="utf-8"?>
-<w:hdr xmlns:wpc="http://schemas.microsoft.com/office/word/2010/wordprocessingCanvas" xmlns:cx="http://schemas.microsoft.com/office/drawing/2014/chartex" xmlns:cx1="http://schemas.microsoft.com/office/drawing/2015/9/8/chartex" xmlns:cx2="http://schemas.microsoft.com/office/drawing/2015/10/21/chartex" xmlns:cx3="http://schemas.microsoft.com/office/drawing/2016/5/9/chartex" xmlns:cx4="http://schemas.microsoft.com/office/drawing/2016/5/10/chartex" xmlns:cx5="http://schemas.microsoft.com/office/drawing/2016/5/11/chartex" xmlns:cx6="http://schemas.microsoft.com/office/drawing/2016/5/12/chartex" xmlns:cx7="http://schemas.microsoft.com/office/drawing/2016/5/13/chartex" xmlns:cx8="http://schemas.microsoft.com/office/drawing/2016/5/14/chartex" xmlns:mc="http://schemas.openxmlformats.org/markup-compatibility/2006" xmlns:aink="http://schemas.microsoft.com/office/drawing/2016/ink" xmlns:am3d="http://schemas.microsoft.com/office/drawing/2017/model3d" xmlns:o="urn:schemas-microsoft-com:office:office" xmlns:r="http://schemas.openxmlformats.org/officeDocument/2006/relationships" xmlns:m="http://schemas.openxmlformats.org/officeDocument/2006/math" xmlns:v="urn:schemas-microsoft-com:vml" xmlns:wp14="http://schemas.microsoft.com/office/word/2010/wordprocessingDrawing" xmlns:wp="http://schemas.openxmlformats.org/drawingml/2006/wordprocessingDrawing" xmlns:w10="urn:schemas-microsoft-com:office:word" xmlns:w="http://schemas.openxmlformats.org/wordprocessingml/2006/main" xmlns:w14="http://schemas.microsoft.com/office/word/2010/wordml" xmlns:w15="http://schemas.microsoft.com/office/word/2012/wordml" xmlns:w16cid="http://schemas.microsoft.com/office/word/2016/wordml/cid" xmlns:w16se="http://schemas.microsoft.com/office/word/2015/wordml/symex" xmlns:wpg="http://schemas.microsoft.com/office/word/2010/wordprocessingGroup" xmlns:wpi="http://schemas.microsoft.com/office/word/2010/wordprocessingInk" xmlns:wne="http://schemas.microsoft.com/office/word/2006/wordml" xmlns:wps="http://schemas.microsoft.com/office/word/2010/wordprocessingShape" mc:Ignorable="w14 w15 w16se w16cid wp14">
+<w:hdr xmlns:wpc="http://schemas.microsoft.com/office/word/2010/wordprocessingCanvas" xmlns:cx="http://schemas.microsoft.com/office/drawing/2014/chartex" xmlns:cx1="http://schemas.microsoft.com/office/drawing/2015/9/8/chartex" xmlns:cx2="http://schemas.microsoft.com/office/drawing/2015/10/21/chartex" xmlns:cx3="http://schemas.microsoft.com/office/drawing/2016/5/9/chartex" xmlns:cx4="http://schemas.microsoft.com/office/drawing/2016/5/10/chartex" xmlns:cx5="http://schemas.microsoft.com/office/drawing/2016/5/11/chartex" xmlns:cx6="http://schemas.microsoft.com/office/drawing/2016/5/12/chartex" xmlns:cx7="http://schemas.microsoft.com/office/drawing/2016/5/13/chartex" xmlns:cx8="http://schemas.microsoft.com/office/drawing/2016/5/14/chartex" xmlns:mc="http://schemas.openxmlformats.org/markup-compatibility/2006" xmlns:aink="http://schemas.microsoft.com/office/drawing/2016/ink" xmlns:am3d="http://schemas.microsoft.com/office/drawing/2017/model3d" xmlns:o="urn:schemas-microsoft-com:office:office" xmlns:r="http://schemas.openxmlformats.org/officeDocument/2006/relationships" xmlns:m="http://schemas.openxmlformats.org/officeDocument/2006/math" xmlns:v="urn:schemas-microsoft-com:vml" xmlns:wp14="http://schemas.microsoft.com/office/word/2010/wordprocessingDrawing" xmlns:wp="http://schemas.openxmlformats.org/drawingml/2006/wordprocessingDrawing" xmlns:w10="urn:schemas-microsoft-com:office:word" xmlns:w="http://schemas.openxmlformats.org/wordprocessingml/2006/main" xmlns:w14="http://schemas.microsoft.com/office/word/2010/wordml" xmlns:w15="http://schemas.microsoft.com/office/word/2012/wordml" xmlns:w16cex="http://schemas.microsoft.com/office/word/2018/wordml/cex" xmlns:w16cid="http://schemas.microsoft.com/office/word/2016/wordml/cid" xmlns:w16="http://schemas.microsoft.com/office/word/2018/wordml" xmlns:w16se="http://schemas.microsoft.com/office/word/2015/wordml/symex" xmlns:wpg="http://schemas.microsoft.com/office/word/2010/wordprocessingGroup" xmlns:wpi="http://schemas.microsoft.com/office/word/2010/wordprocessingInk" xmlns:wne="http://schemas.microsoft.com/office/word/2006/wordml" xmlns:wps="http://schemas.microsoft.com/office/word/2010/wordprocessingShape" mc:Ignorable="w14 w15 w16se w16cid w16 w16cex wp14">
   <w:p>
     <w:pPr>
       <w:rPr>
@@ -2837,7 +2418,7 @@
             </wp:anchor>
           </w:drawing>
         </mc:Choice>
-        <mc:Fallback xmlns:w16cex="http://schemas.microsoft.com/office/word/2018/wordml/cex" xmlns:w16="http://schemas.microsoft.com/office/word/2018/wordml">
+        <mc:Fallback>
           <w:pict>
             <v:line w14:anchorId="6485824F" id="Straight Connector 4" o:spid="_x0000_s1026" style="position:absolute;z-index:251660288;visibility:visible;mso-wrap-style:square;mso-width-percent:0;mso-height-percent:0;mso-wrap-distance-left:9pt;mso-wrap-distance-top:0;mso-wrap-distance-right:9pt;mso-wrap-distance-bottom:0;mso-position-horizontal:absolute;mso-position-horizontal-relative:text;mso-position-vertical:absolute;mso-position-vertical-relative:text;mso-width-percent:0;mso-height-percent:0;mso-width-relative:margin;mso-height-relative:margin" from="126.6pt,-12.6pt" to="126.6pt,48.6pt" o:gfxdata="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" strokecolor="#4579b8 [3044]"/>
           </w:pict>
@@ -3072,7 +2653,7 @@
 </file>
 
 <file path=word/numbering.xml><?xml version="1.0" encoding="utf-8"?>
-<w:numbering xmlns:wpc="http://schemas.microsoft.com/office/word/2010/wordprocessingCanvas" xmlns:cx="http://schemas.microsoft.com/office/drawing/2014/chartex" xmlns:cx1="http://schemas.microsoft.com/office/drawing/2015/9/8/chartex" xmlns:cx2="http://schemas.microsoft.com/office/drawing/2015/10/21/chartex" xmlns:cx3="http://schemas.microsoft.com/office/drawing/2016/5/9/chartex" xmlns:cx4="http://schemas.microsoft.com/office/drawing/2016/5/10/chartex" xmlns:cx5="http://schemas.microsoft.com/office/drawing/2016/5/11/chartex" xmlns:cx6="http://schemas.microsoft.com/office/drawing/2016/5/12/chartex" xmlns:cx7="http://schemas.microsoft.com/office/drawing/2016/5/13/chartex" xmlns:cx8="http://schemas.microsoft.com/office/drawing/2016/5/14/chartex" xmlns:mc="http://schemas.openxmlformats.org/markup-compatibility/2006" xmlns:aink="http://schemas.microsoft.com/office/drawing/2016/ink" xmlns:am3d="http://schemas.microsoft.com/office/drawing/2017/model3d" xmlns:o="urn:schemas-microsoft-com:office:office" xmlns:r="http://schemas.openxmlformats.org/officeDocument/2006/relationships" xmlns:m="http://schemas.openxmlformats.org/officeDocument/2006/math" xmlns:v="urn:schemas-microsoft-com:vml" xmlns:wp14="http://schemas.microsoft.com/office/word/2010/wordprocessingDrawing" xmlns:wp="http://schemas.openxmlformats.org/drawingml/2006/wordprocessingDrawing" xmlns:w10="urn:schemas-microsoft-com:office:word" xmlns:w="http://schemas.openxmlformats.org/wordprocessingml/2006/main" xmlns:w14="http://schemas.microsoft.com/office/word/2010/wordml" xmlns:w15="http://schemas.microsoft.com/office/word/2012/wordml" xmlns:w16cid="http://schemas.microsoft.com/office/word/2016/wordml/cid" xmlns:w16se="http://schemas.microsoft.com/office/word/2015/wordml/symex" xmlns:wpg="http://schemas.microsoft.com/office/word/2010/wordprocessingGroup" xmlns:wpi="http://schemas.microsoft.com/office/word/2010/wordprocessingInk" xmlns:wne="http://schemas.microsoft.com/office/word/2006/wordml" xmlns:wps="http://schemas.microsoft.com/office/word/2010/wordprocessingShape" mc:Ignorable="w14 w15 w16se w16cid wp14">
+<w:numbering xmlns:wpc="http://schemas.microsoft.com/office/word/2010/wordprocessingCanvas" xmlns:cx="http://schemas.microsoft.com/office/drawing/2014/chartex" xmlns:cx1="http://schemas.microsoft.com/office/drawing/2015/9/8/chartex" xmlns:cx2="http://schemas.microsoft.com/office/drawing/2015/10/21/chartex" xmlns:cx3="http://schemas.microsoft.com/office/drawing/2016/5/9/chartex" xmlns:cx4="http://schemas.microsoft.com/office/drawing/2016/5/10/chartex" xmlns:cx5="http://schemas.microsoft.com/office/drawing/2016/5/11/chartex" xmlns:cx6="http://schemas.microsoft.com/office/drawing/2016/5/12/chartex" xmlns:cx7="http://schemas.microsoft.com/office/drawing/2016/5/13/chartex" xmlns:cx8="http://schemas.microsoft.com/office/drawing/2016/5/14/chartex" xmlns:mc="http://schemas.openxmlformats.org/markup-compatibility/2006" xmlns:aink="http://schemas.microsoft.com/office/drawing/2016/ink" xmlns:am3d="http://schemas.microsoft.com/office/drawing/2017/model3d" xmlns:o="urn:schemas-microsoft-com:office:office" xmlns:r="http://schemas.openxmlformats.org/officeDocument/2006/relationships" xmlns:m="http://schemas.openxmlformats.org/officeDocument/2006/math" xmlns:v="urn:schemas-microsoft-com:vml" xmlns:wp14="http://schemas.microsoft.com/office/word/2010/wordprocessingDrawing" xmlns:wp="http://schemas.openxmlformats.org/drawingml/2006/wordprocessingDrawing" xmlns:w10="urn:schemas-microsoft-com:office:word" xmlns:w="http://schemas.openxmlformats.org/wordprocessingml/2006/main" xmlns:w14="http://schemas.microsoft.com/office/word/2010/wordml" xmlns:w15="http://schemas.microsoft.com/office/word/2012/wordml" xmlns:w16cex="http://schemas.microsoft.com/office/word/2018/wordml/cex" xmlns:w16cid="http://schemas.microsoft.com/office/word/2016/wordml/cid" xmlns:w16="http://schemas.microsoft.com/office/word/2018/wordml" xmlns:w16se="http://schemas.microsoft.com/office/word/2015/wordml/symex" xmlns:wpg="http://schemas.microsoft.com/office/word/2010/wordprocessingGroup" xmlns:wpi="http://schemas.microsoft.com/office/word/2010/wordprocessingInk" xmlns:wne="http://schemas.microsoft.com/office/word/2006/wordml" xmlns:wps="http://schemas.microsoft.com/office/word/2010/wordprocessingShape" mc:Ignorable="w14 w15 w16se w16cid w16 w16cex wp14">
   <w:abstractNum w:abstractNumId="0" w15:restartNumberingAfterBreak="0">
     <w:nsid w:val="18616E1D"/>
     <w:multiLevelType w:val="hybridMultilevel"/>
@@ -3193,7 +2774,7 @@
 </file>
 
 <file path=word/styles.xml><?xml version="1.0" encoding="utf-8"?>
-<w:styles xmlns:mc="http://schemas.openxmlformats.org/markup-compatibility/2006" xmlns:r="http://schemas.openxmlformats.org/officeDocument/2006/relationships" xmlns:w="http://schemas.openxmlformats.org/wordprocessingml/2006/main" xmlns:w14="http://schemas.microsoft.com/office/word/2010/wordml" xmlns:w15="http://schemas.microsoft.com/office/word/2012/wordml" xmlns:w16cid="http://schemas.microsoft.com/office/word/2016/wordml/cid" xmlns:w16se="http://schemas.microsoft.com/office/word/2015/wordml/symex" mc:Ignorable="w14 w15 w16se w16cid">
+<w:styles xmlns:mc="http://schemas.openxmlformats.org/markup-compatibility/2006" xmlns:r="http://schemas.openxmlformats.org/officeDocument/2006/relationships" xmlns:w="http://schemas.openxmlformats.org/wordprocessingml/2006/main" xmlns:w14="http://schemas.microsoft.com/office/word/2010/wordml" xmlns:w15="http://schemas.microsoft.com/office/word/2012/wordml" xmlns:w16cex="http://schemas.microsoft.com/office/word/2018/wordml/cex" xmlns:w16cid="http://schemas.microsoft.com/office/word/2016/wordml/cid" xmlns:w16="http://schemas.microsoft.com/office/word/2018/wordml" xmlns:w16se="http://schemas.microsoft.com/office/word/2015/wordml/symex" mc:Ignorable="w14 w15 w16se w16cid w16 w16cex">
   <w:docDefaults>
     <w:rPrDefault>
       <w:rPr>
@@ -3203,7 +2784,7 @@
     </w:rPrDefault>
     <w:pPrDefault/>
   </w:docDefaults>
-  <w:latentStyles w:defLockedState="0" w:defUIPriority="0" w:defSemiHidden="0" w:defUnhideWhenUsed="0" w:defQFormat="0" w:count="375">
+  <w:latentStyles w:defLockedState="0" w:defUIPriority="0" w:defSemiHidden="0" w:defUnhideWhenUsed="0" w:defQFormat="0" w:count="376">
     <w:lsdException w:name="Normal" w:qFormat="1"/>
     <w:lsdException w:name="heading 1" w:qFormat="1"/>
     <w:lsdException w:name="heading 2" w:semiHidden="1" w:unhideWhenUsed="1" w:qFormat="1"/>
@@ -3303,7 +2884,6 @@
     <w:lsdException w:name="HTML Sample" w:semiHidden="1" w:unhideWhenUsed="1"/>
     <w:lsdException w:name="HTML Typewriter" w:semiHidden="1" w:unhideWhenUsed="1"/>
     <w:lsdException w:name="HTML Variable" w:semiHidden="1" w:unhideWhenUsed="1"/>
-    <w:lsdException w:name="Normal Table" w:semiHidden="1" w:unhideWhenUsed="1"/>
     <w:lsdException w:name="annotation subject" w:semiHidden="1" w:unhideWhenUsed="1"/>
     <w:lsdException w:name="No List" w:semiHidden="1" w:unhideWhenUsed="1"/>
     <w:lsdException w:name="Outline List 1" w:semiHidden="1" w:unhideWhenUsed="1"/>
@@ -3350,9 +2930,7 @@
     <w:lsdException w:name="Table Subtle 2" w:semiHidden="1" w:unhideWhenUsed="1"/>
     <w:lsdException w:name="Table Web 1" w:semiHidden="1" w:unhideWhenUsed="1"/>
     <w:lsdException w:name="Table Web 2" w:semiHidden="1" w:unhideWhenUsed="1"/>
-    <w:lsdException w:name="Table Web 3" w:semiHidden="1" w:unhideWhenUsed="1"/>
     <w:lsdException w:name="Balloon Text" w:semiHidden="1" w:unhideWhenUsed="1"/>
-    <w:lsdException w:name="Table Theme" w:semiHidden="1" w:unhideWhenUsed="1"/>
     <w:lsdException w:name="Placeholder Text" w:semiHidden="1" w:uiPriority="99"/>
     <w:lsdException w:name="No Spacing" w:uiPriority="1" w:qFormat="1"/>
     <w:lsdException w:name="Light Shading" w:uiPriority="60"/>
@@ -3572,6 +3150,7 @@
     <w:lsdException w:name="Smart Hyperlink" w:semiHidden="1" w:uiPriority="99" w:unhideWhenUsed="1"/>
     <w:lsdException w:name="Hashtag" w:semiHidden="1" w:uiPriority="99" w:unhideWhenUsed="1"/>
     <w:lsdException w:name="Unresolved Mention" w:semiHidden="1" w:uiPriority="99" w:unhideWhenUsed="1"/>
+    <w:lsdException w:name="Smart Link" w:semiHidden="1" w:uiPriority="99" w:unhideWhenUsed="1"/>
   </w:latentStyles>
   <w:style w:type="paragraph" w:default="1" w:styleId="Normal">
     <w:name w:val="Normal"/>

</xml_diff>

<commit_message>
changed "mechanistic" to "behavioral"
</commit_message>
<xml_diff>
--- a/Writing/UDPV_RR_coverletter.docx
+++ b/Writing/UDPV_RR_coverletter.docx
@@ -1,6 +1,6 @@
 
 <file path=word/document.xml><?xml version="1.0" encoding="utf-8"?>
-<w:document xmlns:wpc="http://schemas.microsoft.com/office/word/2010/wordprocessingCanvas" xmlns:cx="http://schemas.microsoft.com/office/drawing/2014/chartex" xmlns:cx1="http://schemas.microsoft.com/office/drawing/2015/9/8/chartex" xmlns:cx2="http://schemas.microsoft.com/office/drawing/2015/10/21/chartex" xmlns:cx3="http://schemas.microsoft.com/office/drawing/2016/5/9/chartex" xmlns:cx4="http://schemas.microsoft.com/office/drawing/2016/5/10/chartex" xmlns:cx5="http://schemas.microsoft.com/office/drawing/2016/5/11/chartex" xmlns:cx6="http://schemas.microsoft.com/office/drawing/2016/5/12/chartex" xmlns:cx7="http://schemas.microsoft.com/office/drawing/2016/5/13/chartex" xmlns:cx8="http://schemas.microsoft.com/office/drawing/2016/5/14/chartex" xmlns:mc="http://schemas.openxmlformats.org/markup-compatibility/2006" xmlns:aink="http://schemas.microsoft.com/office/drawing/2016/ink" xmlns:am3d="http://schemas.microsoft.com/office/drawing/2017/model3d" xmlns:o="urn:schemas-microsoft-com:office:office" xmlns:r="http://schemas.openxmlformats.org/officeDocument/2006/relationships" xmlns:m="http://schemas.openxmlformats.org/officeDocument/2006/math" xmlns:v="urn:schemas-microsoft-com:vml" xmlns:wp14="http://schemas.microsoft.com/office/word/2010/wordprocessingDrawing" xmlns:wp="http://schemas.openxmlformats.org/drawingml/2006/wordprocessingDrawing" xmlns:w10="urn:schemas-microsoft-com:office:word" xmlns:w="http://schemas.openxmlformats.org/wordprocessingml/2006/main" xmlns:w14="http://schemas.microsoft.com/office/word/2010/wordml" xmlns:w15="http://schemas.microsoft.com/office/word/2012/wordml" xmlns:w16cex="http://schemas.microsoft.com/office/word/2018/wordml/cex" xmlns:w16cid="http://schemas.microsoft.com/office/word/2016/wordml/cid" xmlns:w16="http://schemas.microsoft.com/office/word/2018/wordml" xmlns:w16se="http://schemas.microsoft.com/office/word/2015/wordml/symex" xmlns:wpg="http://schemas.microsoft.com/office/word/2010/wordprocessingGroup" xmlns:wpi="http://schemas.microsoft.com/office/word/2010/wordprocessingInk" xmlns:wne="http://schemas.microsoft.com/office/word/2006/wordml" xmlns:wps="http://schemas.microsoft.com/office/word/2010/wordprocessingShape" mc:Ignorable="w14 w15 w16se w16cid w16 w16cex wp14">
+<w:document xmlns:wpc="http://schemas.microsoft.com/office/word/2010/wordprocessingCanvas" xmlns:cx="http://schemas.microsoft.com/office/drawing/2014/chartex" xmlns:cx1="http://schemas.microsoft.com/office/drawing/2015/9/8/chartex" xmlns:cx2="http://schemas.microsoft.com/office/drawing/2015/10/21/chartex" xmlns:cx3="http://schemas.microsoft.com/office/drawing/2016/5/9/chartex" xmlns:cx4="http://schemas.microsoft.com/office/drawing/2016/5/10/chartex" xmlns:cx5="http://schemas.microsoft.com/office/drawing/2016/5/11/chartex" xmlns:cx6="http://schemas.microsoft.com/office/drawing/2016/5/12/chartex" xmlns:cx7="http://schemas.microsoft.com/office/drawing/2016/5/13/chartex" xmlns:cx8="http://schemas.microsoft.com/office/drawing/2016/5/14/chartex" xmlns:mc="http://schemas.openxmlformats.org/markup-compatibility/2006" xmlns:aink="http://schemas.microsoft.com/office/drawing/2016/ink" xmlns:am3d="http://schemas.microsoft.com/office/drawing/2017/model3d" xmlns:o="urn:schemas-microsoft-com:office:office" xmlns:r="http://schemas.openxmlformats.org/officeDocument/2006/relationships" xmlns:m="http://schemas.openxmlformats.org/officeDocument/2006/math" xmlns:v="urn:schemas-microsoft-com:vml" xmlns:wp14="http://schemas.microsoft.com/office/word/2010/wordprocessingDrawing" xmlns:wp="http://schemas.openxmlformats.org/drawingml/2006/wordprocessingDrawing" xmlns:w10="urn:schemas-microsoft-com:office:word" xmlns:w="http://schemas.openxmlformats.org/wordprocessingml/2006/main" xmlns:w14="http://schemas.microsoft.com/office/word/2010/wordml" xmlns:w15="http://schemas.microsoft.com/office/word/2012/wordml" xmlns:w16cid="http://schemas.microsoft.com/office/word/2016/wordml/cid" xmlns:w16se="http://schemas.microsoft.com/office/word/2015/wordml/symex" xmlns:wpg="http://schemas.microsoft.com/office/word/2010/wordprocessingGroup" xmlns:wpi="http://schemas.microsoft.com/office/word/2010/wordprocessingInk" xmlns:wne="http://schemas.microsoft.com/office/word/2006/wordml" xmlns:wps="http://schemas.microsoft.com/office/word/2010/wordprocessingShape" mc:Ignorable="w14 w15 w16se w16cid wp14">
   <w:body>
     <w:p>
       <w:pPr>
@@ -313,7 +313,25 @@
           <w:sz w:val="22"/>
           <w:szCs w:val="22"/>
         </w:rPr>
-        <w:t xml:space="preserve">, biasing future movements to be more similar to repeated ones </w:t>
+        <w:t>, biasing future movements to be</w:t>
+      </w:r>
+      <w:r>
+        <w:rPr>
+          <w:rFonts w:ascii="Arial" w:hAnsi="Arial" w:cs="Arial"/>
+          <w:iCs/>
+          <w:sz w:val="22"/>
+          <w:szCs w:val="22"/>
+        </w:rPr>
+        <w:t>come</w:t>
+      </w:r>
+      <w:r>
+        <w:rPr>
+          <w:rFonts w:ascii="Arial" w:hAnsi="Arial" w:cs="Arial"/>
+          <w:iCs/>
+          <w:sz w:val="22"/>
+          <w:szCs w:val="22"/>
+        </w:rPr>
+        <w:t xml:space="preserve"> similar to repeated ones </w:t>
       </w:r>
       <w:r>
         <w:rPr>
@@ -914,7 +932,25 @@
           <w:sz w:val="22"/>
           <w:szCs w:val="22"/>
         </w:rPr>
-        <w:t>-dependent learning in walking from a mechanistic perspective. In th</w:t>
+        <w:t xml:space="preserve">-dependent learning in walking from </w:t>
+      </w:r>
+      <w:r>
+        <w:rPr>
+          <w:rFonts w:ascii="Arial" w:hAnsi="Arial" w:cs="Arial"/>
+          <w:iCs/>
+          <w:sz w:val="22"/>
+          <w:szCs w:val="22"/>
+        </w:rPr>
+        <w:t xml:space="preserve">a behavioral </w:t>
+      </w:r>
+      <w:r>
+        <w:rPr>
+          <w:rFonts w:ascii="Arial" w:hAnsi="Arial" w:cs="Arial"/>
+          <w:iCs/>
+          <w:sz w:val="22"/>
+          <w:szCs w:val="22"/>
+        </w:rPr>
+        <w:t>perspective. In th</w:t>
       </w:r>
       <w:r>
         <w:rPr>
@@ -1854,15 +1890,41 @@
           <w:sz w:val="22"/>
           <w:szCs w:val="22"/>
         </w:rPr>
-        <w:t>, whether adaptive or maladaptive,</w:t>
-      </w:r>
-      <w:r>
-        <w:rPr>
-          <w:rFonts w:ascii="Arial" w:hAnsi="Arial" w:cs="Arial"/>
-          <w:sz w:val="22"/>
-          <w:szCs w:val="22"/>
-        </w:rPr>
-        <w:t xml:space="preserve"> gait patterns remains unknown. Therefore, w</w:t>
+        <w:t xml:space="preserve"> </w:t>
+      </w:r>
+      <w:r>
+        <w:rPr>
+          <w:rFonts w:ascii="Arial" w:hAnsi="Arial" w:cs="Arial"/>
+          <w:sz w:val="22"/>
+          <w:szCs w:val="22"/>
+        </w:rPr>
+        <w:t>gait patterns</w:t>
+      </w:r>
+      <w:r>
+        <w:rPr>
+          <w:rFonts w:ascii="Arial" w:hAnsi="Arial" w:cs="Arial"/>
+          <w:sz w:val="22"/>
+          <w:szCs w:val="22"/>
+        </w:rPr>
+        <w:t xml:space="preserve">, </w:t>
+      </w:r>
+      <w:bookmarkStart w:id="0" w:name="_GoBack"/>
+      <w:bookmarkEnd w:id="0"/>
+      <w:r>
+        <w:rPr>
+          <w:rFonts w:ascii="Arial" w:hAnsi="Arial" w:cs="Arial"/>
+          <w:sz w:val="22"/>
+          <w:szCs w:val="22"/>
+        </w:rPr>
+        <w:t xml:space="preserve">whether adaptive or maladaptive, </w:t>
+      </w:r>
+      <w:r>
+        <w:rPr>
+          <w:rFonts w:ascii="Arial" w:hAnsi="Arial" w:cs="Arial"/>
+          <w:sz w:val="22"/>
+          <w:szCs w:val="22"/>
+        </w:rPr>
+        <w:t xml:space="preserve"> remains unknown. Therefore, w</w:t>
       </w:r>
       <w:r>
         <w:rPr>
@@ -2313,7 +2375,7 @@
 </file>
 
 <file path=word/endnotes.xml><?xml version="1.0" encoding="utf-8"?>
-<w:endnotes xmlns:wpc="http://schemas.microsoft.com/office/word/2010/wordprocessingCanvas" xmlns:cx="http://schemas.microsoft.com/office/drawing/2014/chartex" xmlns:cx1="http://schemas.microsoft.com/office/drawing/2015/9/8/chartex" xmlns:cx2="http://schemas.microsoft.com/office/drawing/2015/10/21/chartex" xmlns:cx3="http://schemas.microsoft.com/office/drawing/2016/5/9/chartex" xmlns:cx4="http://schemas.microsoft.com/office/drawing/2016/5/10/chartex" xmlns:cx5="http://schemas.microsoft.com/office/drawing/2016/5/11/chartex" xmlns:cx6="http://schemas.microsoft.com/office/drawing/2016/5/12/chartex" xmlns:cx7="http://schemas.microsoft.com/office/drawing/2016/5/13/chartex" xmlns:cx8="http://schemas.microsoft.com/office/drawing/2016/5/14/chartex" xmlns:mc="http://schemas.openxmlformats.org/markup-compatibility/2006" xmlns:aink="http://schemas.microsoft.com/office/drawing/2016/ink" xmlns:am3d="http://schemas.microsoft.com/office/drawing/2017/model3d" xmlns:o="urn:schemas-microsoft-com:office:office" xmlns:r="http://schemas.openxmlformats.org/officeDocument/2006/relationships" xmlns:m="http://schemas.openxmlformats.org/officeDocument/2006/math" xmlns:v="urn:schemas-microsoft-com:vml" xmlns:wp14="http://schemas.microsoft.com/office/word/2010/wordprocessingDrawing" xmlns:wp="http://schemas.openxmlformats.org/drawingml/2006/wordprocessingDrawing" xmlns:w10="urn:schemas-microsoft-com:office:word" xmlns:w="http://schemas.openxmlformats.org/wordprocessingml/2006/main" xmlns:w14="http://schemas.microsoft.com/office/word/2010/wordml" xmlns:w15="http://schemas.microsoft.com/office/word/2012/wordml" xmlns:w16cex="http://schemas.microsoft.com/office/word/2018/wordml/cex" xmlns:w16cid="http://schemas.microsoft.com/office/word/2016/wordml/cid" xmlns:w16="http://schemas.microsoft.com/office/word/2018/wordml" xmlns:w16se="http://schemas.microsoft.com/office/word/2015/wordml/symex" xmlns:wpg="http://schemas.microsoft.com/office/word/2010/wordprocessingGroup" xmlns:wpi="http://schemas.microsoft.com/office/word/2010/wordprocessingInk" xmlns:wne="http://schemas.microsoft.com/office/word/2006/wordml" xmlns:wps="http://schemas.microsoft.com/office/word/2010/wordprocessingShape" mc:Ignorable="w14 w15 w16se w16cid w16 w16cex wp14">
+<w:endnotes xmlns:wpc="http://schemas.microsoft.com/office/word/2010/wordprocessingCanvas" xmlns:cx="http://schemas.microsoft.com/office/drawing/2014/chartex" xmlns:cx1="http://schemas.microsoft.com/office/drawing/2015/9/8/chartex" xmlns:cx2="http://schemas.microsoft.com/office/drawing/2015/10/21/chartex" xmlns:cx3="http://schemas.microsoft.com/office/drawing/2016/5/9/chartex" xmlns:cx4="http://schemas.microsoft.com/office/drawing/2016/5/10/chartex" xmlns:cx5="http://schemas.microsoft.com/office/drawing/2016/5/11/chartex" xmlns:cx6="http://schemas.microsoft.com/office/drawing/2016/5/12/chartex" xmlns:cx7="http://schemas.microsoft.com/office/drawing/2016/5/13/chartex" xmlns:cx8="http://schemas.microsoft.com/office/drawing/2016/5/14/chartex" xmlns:mc="http://schemas.openxmlformats.org/markup-compatibility/2006" xmlns:aink="http://schemas.microsoft.com/office/drawing/2016/ink" xmlns:am3d="http://schemas.microsoft.com/office/drawing/2017/model3d" xmlns:o="urn:schemas-microsoft-com:office:office" xmlns:r="http://schemas.openxmlformats.org/officeDocument/2006/relationships" xmlns:m="http://schemas.openxmlformats.org/officeDocument/2006/math" xmlns:v="urn:schemas-microsoft-com:vml" xmlns:wp14="http://schemas.microsoft.com/office/word/2010/wordprocessingDrawing" xmlns:wp="http://schemas.openxmlformats.org/drawingml/2006/wordprocessingDrawing" xmlns:w10="urn:schemas-microsoft-com:office:word" xmlns:w="http://schemas.openxmlformats.org/wordprocessingml/2006/main" xmlns:w14="http://schemas.microsoft.com/office/word/2010/wordml" xmlns:w15="http://schemas.microsoft.com/office/word/2012/wordml" xmlns:w16cid="http://schemas.microsoft.com/office/word/2016/wordml/cid" xmlns:w16se="http://schemas.microsoft.com/office/word/2015/wordml/symex" xmlns:wpg="http://schemas.microsoft.com/office/word/2010/wordprocessingGroup" xmlns:wpi="http://schemas.microsoft.com/office/word/2010/wordprocessingInk" xmlns:wne="http://schemas.microsoft.com/office/word/2006/wordml" xmlns:wps="http://schemas.microsoft.com/office/word/2010/wordprocessingShape" mc:Ignorable="w14 w15 w16se w16cid wp14">
   <w:endnote w:type="separator" w:id="-1">
     <w:p>
       <w:r>
@@ -2332,7 +2394,7 @@
 </file>
 
 <file path=word/footnotes.xml><?xml version="1.0" encoding="utf-8"?>
-<w:footnotes xmlns:wpc="http://schemas.microsoft.com/office/word/2010/wordprocessingCanvas" xmlns:cx="http://schemas.microsoft.com/office/drawing/2014/chartex" xmlns:cx1="http://schemas.microsoft.com/office/drawing/2015/9/8/chartex" xmlns:cx2="http://schemas.microsoft.com/office/drawing/2015/10/21/chartex" xmlns:cx3="http://schemas.microsoft.com/office/drawing/2016/5/9/chartex" xmlns:cx4="http://schemas.microsoft.com/office/drawing/2016/5/10/chartex" xmlns:cx5="http://schemas.microsoft.com/office/drawing/2016/5/11/chartex" xmlns:cx6="http://schemas.microsoft.com/office/drawing/2016/5/12/chartex" xmlns:cx7="http://schemas.microsoft.com/office/drawing/2016/5/13/chartex" xmlns:cx8="http://schemas.microsoft.com/office/drawing/2016/5/14/chartex" xmlns:mc="http://schemas.openxmlformats.org/markup-compatibility/2006" xmlns:aink="http://schemas.microsoft.com/office/drawing/2016/ink" xmlns:am3d="http://schemas.microsoft.com/office/drawing/2017/model3d" xmlns:o="urn:schemas-microsoft-com:office:office" xmlns:r="http://schemas.openxmlformats.org/officeDocument/2006/relationships" xmlns:m="http://schemas.openxmlformats.org/officeDocument/2006/math" xmlns:v="urn:schemas-microsoft-com:vml" xmlns:wp14="http://schemas.microsoft.com/office/word/2010/wordprocessingDrawing" xmlns:wp="http://schemas.openxmlformats.org/drawingml/2006/wordprocessingDrawing" xmlns:w10="urn:schemas-microsoft-com:office:word" xmlns:w="http://schemas.openxmlformats.org/wordprocessingml/2006/main" xmlns:w14="http://schemas.microsoft.com/office/word/2010/wordml" xmlns:w15="http://schemas.microsoft.com/office/word/2012/wordml" xmlns:w16cex="http://schemas.microsoft.com/office/word/2018/wordml/cex" xmlns:w16cid="http://schemas.microsoft.com/office/word/2016/wordml/cid" xmlns:w16="http://schemas.microsoft.com/office/word/2018/wordml" xmlns:w16se="http://schemas.microsoft.com/office/word/2015/wordml/symex" xmlns:wpg="http://schemas.microsoft.com/office/word/2010/wordprocessingGroup" xmlns:wpi="http://schemas.microsoft.com/office/word/2010/wordprocessingInk" xmlns:wne="http://schemas.microsoft.com/office/word/2006/wordml" xmlns:wps="http://schemas.microsoft.com/office/word/2010/wordprocessingShape" mc:Ignorable="w14 w15 w16se w16cid w16 w16cex wp14">
+<w:footnotes xmlns:wpc="http://schemas.microsoft.com/office/word/2010/wordprocessingCanvas" xmlns:cx="http://schemas.microsoft.com/office/drawing/2014/chartex" xmlns:cx1="http://schemas.microsoft.com/office/drawing/2015/9/8/chartex" xmlns:cx2="http://schemas.microsoft.com/office/drawing/2015/10/21/chartex" xmlns:cx3="http://schemas.microsoft.com/office/drawing/2016/5/9/chartex" xmlns:cx4="http://schemas.microsoft.com/office/drawing/2016/5/10/chartex" xmlns:cx5="http://schemas.microsoft.com/office/drawing/2016/5/11/chartex" xmlns:cx6="http://schemas.microsoft.com/office/drawing/2016/5/12/chartex" xmlns:cx7="http://schemas.microsoft.com/office/drawing/2016/5/13/chartex" xmlns:cx8="http://schemas.microsoft.com/office/drawing/2016/5/14/chartex" xmlns:mc="http://schemas.openxmlformats.org/markup-compatibility/2006" xmlns:aink="http://schemas.microsoft.com/office/drawing/2016/ink" xmlns:am3d="http://schemas.microsoft.com/office/drawing/2017/model3d" xmlns:o="urn:schemas-microsoft-com:office:office" xmlns:r="http://schemas.openxmlformats.org/officeDocument/2006/relationships" xmlns:m="http://schemas.openxmlformats.org/officeDocument/2006/math" xmlns:v="urn:schemas-microsoft-com:vml" xmlns:wp14="http://schemas.microsoft.com/office/word/2010/wordprocessingDrawing" xmlns:wp="http://schemas.openxmlformats.org/drawingml/2006/wordprocessingDrawing" xmlns:w10="urn:schemas-microsoft-com:office:word" xmlns:w="http://schemas.openxmlformats.org/wordprocessingml/2006/main" xmlns:w14="http://schemas.microsoft.com/office/word/2010/wordml" xmlns:w15="http://schemas.microsoft.com/office/word/2012/wordml" xmlns:w16cid="http://schemas.microsoft.com/office/word/2016/wordml/cid" xmlns:w16se="http://schemas.microsoft.com/office/word/2015/wordml/symex" xmlns:wpg="http://schemas.microsoft.com/office/word/2010/wordprocessingGroup" xmlns:wpi="http://schemas.microsoft.com/office/word/2010/wordprocessingInk" xmlns:wne="http://schemas.microsoft.com/office/word/2006/wordml" xmlns:wps="http://schemas.microsoft.com/office/word/2010/wordprocessingShape" mc:Ignorable="w14 w15 w16se w16cid wp14">
   <w:footnote w:type="separator" w:id="-1">
     <w:p>
       <w:r>
@@ -2351,7 +2413,7 @@
 </file>
 
 <file path=word/header1.xml><?xml version="1.0" encoding="utf-8"?>
-<w:hdr xmlns:wpc="http://schemas.microsoft.com/office/word/2010/wordprocessingCanvas" xmlns:cx="http://schemas.microsoft.com/office/drawing/2014/chartex" xmlns:cx1="http://schemas.microsoft.com/office/drawing/2015/9/8/chartex" xmlns:cx2="http://schemas.microsoft.com/office/drawing/2015/10/21/chartex" xmlns:cx3="http://schemas.microsoft.com/office/drawing/2016/5/9/chartex" xmlns:cx4="http://schemas.microsoft.com/office/drawing/2016/5/10/chartex" xmlns:cx5="http://schemas.microsoft.com/office/drawing/2016/5/11/chartex" xmlns:cx6="http://schemas.microsoft.com/office/drawing/2016/5/12/chartex" xmlns:cx7="http://schemas.microsoft.com/office/drawing/2016/5/13/chartex" xmlns:cx8="http://schemas.microsoft.com/office/drawing/2016/5/14/chartex" xmlns:mc="http://schemas.openxmlformats.org/markup-compatibility/2006" xmlns:aink="http://schemas.microsoft.com/office/drawing/2016/ink" xmlns:am3d="http://schemas.microsoft.com/office/drawing/2017/model3d" xmlns:o="urn:schemas-microsoft-com:office:office" xmlns:r="http://schemas.openxmlformats.org/officeDocument/2006/relationships" xmlns:m="http://schemas.openxmlformats.org/officeDocument/2006/math" xmlns:v="urn:schemas-microsoft-com:vml" xmlns:wp14="http://schemas.microsoft.com/office/word/2010/wordprocessingDrawing" xmlns:wp="http://schemas.openxmlformats.org/drawingml/2006/wordprocessingDrawing" xmlns:w10="urn:schemas-microsoft-com:office:word" xmlns:w="http://schemas.openxmlformats.org/wordprocessingml/2006/main" xmlns:w14="http://schemas.microsoft.com/office/word/2010/wordml" xmlns:w15="http://schemas.microsoft.com/office/word/2012/wordml" xmlns:w16cex="http://schemas.microsoft.com/office/word/2018/wordml/cex" xmlns:w16cid="http://schemas.microsoft.com/office/word/2016/wordml/cid" xmlns:w16="http://schemas.microsoft.com/office/word/2018/wordml" xmlns:w16se="http://schemas.microsoft.com/office/word/2015/wordml/symex" xmlns:wpg="http://schemas.microsoft.com/office/word/2010/wordprocessingGroup" xmlns:wpi="http://schemas.microsoft.com/office/word/2010/wordprocessingInk" xmlns:wne="http://schemas.microsoft.com/office/word/2006/wordml" xmlns:wps="http://schemas.microsoft.com/office/word/2010/wordprocessingShape" mc:Ignorable="w14 w15 w16se w16cid w16 w16cex wp14">
+<w:hdr xmlns:wpc="http://schemas.microsoft.com/office/word/2010/wordprocessingCanvas" xmlns:cx="http://schemas.microsoft.com/office/drawing/2014/chartex" xmlns:cx1="http://schemas.microsoft.com/office/drawing/2015/9/8/chartex" xmlns:cx2="http://schemas.microsoft.com/office/drawing/2015/10/21/chartex" xmlns:cx3="http://schemas.microsoft.com/office/drawing/2016/5/9/chartex" xmlns:cx4="http://schemas.microsoft.com/office/drawing/2016/5/10/chartex" xmlns:cx5="http://schemas.microsoft.com/office/drawing/2016/5/11/chartex" xmlns:cx6="http://schemas.microsoft.com/office/drawing/2016/5/12/chartex" xmlns:cx7="http://schemas.microsoft.com/office/drawing/2016/5/13/chartex" xmlns:cx8="http://schemas.microsoft.com/office/drawing/2016/5/14/chartex" xmlns:mc="http://schemas.openxmlformats.org/markup-compatibility/2006" xmlns:aink="http://schemas.microsoft.com/office/drawing/2016/ink" xmlns:am3d="http://schemas.microsoft.com/office/drawing/2017/model3d" xmlns:o="urn:schemas-microsoft-com:office:office" xmlns:r="http://schemas.openxmlformats.org/officeDocument/2006/relationships" xmlns:m="http://schemas.openxmlformats.org/officeDocument/2006/math" xmlns:v="urn:schemas-microsoft-com:vml" xmlns:wp14="http://schemas.microsoft.com/office/word/2010/wordprocessingDrawing" xmlns:wp="http://schemas.openxmlformats.org/drawingml/2006/wordprocessingDrawing" xmlns:w10="urn:schemas-microsoft-com:office:word" xmlns:w="http://schemas.openxmlformats.org/wordprocessingml/2006/main" xmlns:w14="http://schemas.microsoft.com/office/word/2010/wordml" xmlns:w15="http://schemas.microsoft.com/office/word/2012/wordml" xmlns:w16cid="http://schemas.microsoft.com/office/word/2016/wordml/cid" xmlns:w16se="http://schemas.microsoft.com/office/word/2015/wordml/symex" xmlns:wpg="http://schemas.microsoft.com/office/word/2010/wordprocessingGroup" xmlns:wpi="http://schemas.microsoft.com/office/word/2010/wordprocessingInk" xmlns:wne="http://schemas.microsoft.com/office/word/2006/wordml" xmlns:wps="http://schemas.microsoft.com/office/word/2010/wordprocessingShape" mc:Ignorable="w14 w15 w16se w16cid wp14">
   <w:p>
     <w:pPr>
       <w:rPr>
@@ -2418,7 +2480,7 @@
             </wp:anchor>
           </w:drawing>
         </mc:Choice>
-        <mc:Fallback>
+        <mc:Fallback xmlns:w16="http://schemas.microsoft.com/office/word/2018/wordml" xmlns:w16cex="http://schemas.microsoft.com/office/word/2018/wordml/cex">
           <w:pict>
             <v:line w14:anchorId="6485824F" id="Straight Connector 4" o:spid="_x0000_s1026" style="position:absolute;z-index:251660288;visibility:visible;mso-wrap-style:square;mso-width-percent:0;mso-height-percent:0;mso-wrap-distance-left:9pt;mso-wrap-distance-top:0;mso-wrap-distance-right:9pt;mso-wrap-distance-bottom:0;mso-position-horizontal:absolute;mso-position-horizontal-relative:text;mso-position-vertical:absolute;mso-position-vertical-relative:text;mso-width-percent:0;mso-height-percent:0;mso-width-relative:margin;mso-height-relative:margin" from="126.6pt,-12.6pt" to="126.6pt,48.6pt" o:gfxdata="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" strokecolor="#4579b8 [3044]"/>
           </w:pict>
@@ -2653,7 +2715,7 @@
 </file>
 
 <file path=word/numbering.xml><?xml version="1.0" encoding="utf-8"?>
-<w:numbering xmlns:wpc="http://schemas.microsoft.com/office/word/2010/wordprocessingCanvas" xmlns:cx="http://schemas.microsoft.com/office/drawing/2014/chartex" xmlns:cx1="http://schemas.microsoft.com/office/drawing/2015/9/8/chartex" xmlns:cx2="http://schemas.microsoft.com/office/drawing/2015/10/21/chartex" xmlns:cx3="http://schemas.microsoft.com/office/drawing/2016/5/9/chartex" xmlns:cx4="http://schemas.microsoft.com/office/drawing/2016/5/10/chartex" xmlns:cx5="http://schemas.microsoft.com/office/drawing/2016/5/11/chartex" xmlns:cx6="http://schemas.microsoft.com/office/drawing/2016/5/12/chartex" xmlns:cx7="http://schemas.microsoft.com/office/drawing/2016/5/13/chartex" xmlns:cx8="http://schemas.microsoft.com/office/drawing/2016/5/14/chartex" xmlns:mc="http://schemas.openxmlformats.org/markup-compatibility/2006" xmlns:aink="http://schemas.microsoft.com/office/drawing/2016/ink" xmlns:am3d="http://schemas.microsoft.com/office/drawing/2017/model3d" xmlns:o="urn:schemas-microsoft-com:office:office" xmlns:r="http://schemas.openxmlformats.org/officeDocument/2006/relationships" xmlns:m="http://schemas.openxmlformats.org/officeDocument/2006/math" xmlns:v="urn:schemas-microsoft-com:vml" xmlns:wp14="http://schemas.microsoft.com/office/word/2010/wordprocessingDrawing" xmlns:wp="http://schemas.openxmlformats.org/drawingml/2006/wordprocessingDrawing" xmlns:w10="urn:schemas-microsoft-com:office:word" xmlns:w="http://schemas.openxmlformats.org/wordprocessingml/2006/main" xmlns:w14="http://schemas.microsoft.com/office/word/2010/wordml" xmlns:w15="http://schemas.microsoft.com/office/word/2012/wordml" xmlns:w16cex="http://schemas.microsoft.com/office/word/2018/wordml/cex" xmlns:w16cid="http://schemas.microsoft.com/office/word/2016/wordml/cid" xmlns:w16="http://schemas.microsoft.com/office/word/2018/wordml" xmlns:w16se="http://schemas.microsoft.com/office/word/2015/wordml/symex" xmlns:wpg="http://schemas.microsoft.com/office/word/2010/wordprocessingGroup" xmlns:wpi="http://schemas.microsoft.com/office/word/2010/wordprocessingInk" xmlns:wne="http://schemas.microsoft.com/office/word/2006/wordml" xmlns:wps="http://schemas.microsoft.com/office/word/2010/wordprocessingShape" mc:Ignorable="w14 w15 w16se w16cid w16 w16cex wp14">
+<w:numbering xmlns:wpc="http://schemas.microsoft.com/office/word/2010/wordprocessingCanvas" xmlns:cx="http://schemas.microsoft.com/office/drawing/2014/chartex" xmlns:cx1="http://schemas.microsoft.com/office/drawing/2015/9/8/chartex" xmlns:cx2="http://schemas.microsoft.com/office/drawing/2015/10/21/chartex" xmlns:cx3="http://schemas.microsoft.com/office/drawing/2016/5/9/chartex" xmlns:cx4="http://schemas.microsoft.com/office/drawing/2016/5/10/chartex" xmlns:cx5="http://schemas.microsoft.com/office/drawing/2016/5/11/chartex" xmlns:cx6="http://schemas.microsoft.com/office/drawing/2016/5/12/chartex" xmlns:cx7="http://schemas.microsoft.com/office/drawing/2016/5/13/chartex" xmlns:cx8="http://schemas.microsoft.com/office/drawing/2016/5/14/chartex" xmlns:mc="http://schemas.openxmlformats.org/markup-compatibility/2006" xmlns:aink="http://schemas.microsoft.com/office/drawing/2016/ink" xmlns:am3d="http://schemas.microsoft.com/office/drawing/2017/model3d" xmlns:o="urn:schemas-microsoft-com:office:office" xmlns:r="http://schemas.openxmlformats.org/officeDocument/2006/relationships" xmlns:m="http://schemas.openxmlformats.org/officeDocument/2006/math" xmlns:v="urn:schemas-microsoft-com:vml" xmlns:wp14="http://schemas.microsoft.com/office/word/2010/wordprocessingDrawing" xmlns:wp="http://schemas.openxmlformats.org/drawingml/2006/wordprocessingDrawing" xmlns:w10="urn:schemas-microsoft-com:office:word" xmlns:w="http://schemas.openxmlformats.org/wordprocessingml/2006/main" xmlns:w14="http://schemas.microsoft.com/office/word/2010/wordml" xmlns:w15="http://schemas.microsoft.com/office/word/2012/wordml" xmlns:w16cid="http://schemas.microsoft.com/office/word/2016/wordml/cid" xmlns:w16se="http://schemas.microsoft.com/office/word/2015/wordml/symex" xmlns:wpg="http://schemas.microsoft.com/office/word/2010/wordprocessingGroup" xmlns:wpi="http://schemas.microsoft.com/office/word/2010/wordprocessingInk" xmlns:wne="http://schemas.microsoft.com/office/word/2006/wordml" xmlns:wps="http://schemas.microsoft.com/office/word/2010/wordprocessingShape" mc:Ignorable="w14 w15 w16se w16cid wp14">
   <w:abstractNum w:abstractNumId="0" w15:restartNumberingAfterBreak="0">
     <w:nsid w:val="18616E1D"/>
     <w:multiLevelType w:val="hybridMultilevel"/>
@@ -2774,7 +2836,7 @@
 </file>
 
 <file path=word/styles.xml><?xml version="1.0" encoding="utf-8"?>
-<w:styles xmlns:mc="http://schemas.openxmlformats.org/markup-compatibility/2006" xmlns:r="http://schemas.openxmlformats.org/officeDocument/2006/relationships" xmlns:w="http://schemas.openxmlformats.org/wordprocessingml/2006/main" xmlns:w14="http://schemas.microsoft.com/office/word/2010/wordml" xmlns:w15="http://schemas.microsoft.com/office/word/2012/wordml" xmlns:w16cex="http://schemas.microsoft.com/office/word/2018/wordml/cex" xmlns:w16cid="http://schemas.microsoft.com/office/word/2016/wordml/cid" xmlns:w16="http://schemas.microsoft.com/office/word/2018/wordml" xmlns:w16se="http://schemas.microsoft.com/office/word/2015/wordml/symex" mc:Ignorable="w14 w15 w16se w16cid w16 w16cex">
+<w:styles xmlns:mc="http://schemas.openxmlformats.org/markup-compatibility/2006" xmlns:r="http://schemas.openxmlformats.org/officeDocument/2006/relationships" xmlns:w="http://schemas.openxmlformats.org/wordprocessingml/2006/main" xmlns:w14="http://schemas.microsoft.com/office/word/2010/wordml" xmlns:w15="http://schemas.microsoft.com/office/word/2012/wordml" xmlns:w16cid="http://schemas.microsoft.com/office/word/2016/wordml/cid" xmlns:w16se="http://schemas.microsoft.com/office/word/2015/wordml/symex" mc:Ignorable="w14 w15 w16se w16cid">
   <w:docDefaults>
     <w:rPrDefault>
       <w:rPr>
@@ -2784,7 +2846,7 @@
     </w:rPrDefault>
     <w:pPrDefault/>
   </w:docDefaults>
-  <w:latentStyles w:defLockedState="0" w:defUIPriority="0" w:defSemiHidden="0" w:defUnhideWhenUsed="0" w:defQFormat="0" w:count="376">
+  <w:latentStyles w:defLockedState="0" w:defUIPriority="0" w:defSemiHidden="0" w:defUnhideWhenUsed="0" w:defQFormat="0" w:count="375">
     <w:lsdException w:name="Normal" w:qFormat="1"/>
     <w:lsdException w:name="heading 1" w:qFormat="1"/>
     <w:lsdException w:name="heading 2" w:semiHidden="1" w:unhideWhenUsed="1" w:qFormat="1"/>
@@ -2884,6 +2946,7 @@
     <w:lsdException w:name="HTML Sample" w:semiHidden="1" w:unhideWhenUsed="1"/>
     <w:lsdException w:name="HTML Typewriter" w:semiHidden="1" w:unhideWhenUsed="1"/>
     <w:lsdException w:name="HTML Variable" w:semiHidden="1" w:unhideWhenUsed="1"/>
+    <w:lsdException w:name="Normal Table" w:semiHidden="1" w:unhideWhenUsed="1"/>
     <w:lsdException w:name="annotation subject" w:semiHidden="1" w:unhideWhenUsed="1"/>
     <w:lsdException w:name="No List" w:semiHidden="1" w:unhideWhenUsed="1"/>
     <w:lsdException w:name="Outline List 1" w:semiHidden="1" w:unhideWhenUsed="1"/>
@@ -2930,7 +2993,9 @@
     <w:lsdException w:name="Table Subtle 2" w:semiHidden="1" w:unhideWhenUsed="1"/>
     <w:lsdException w:name="Table Web 1" w:semiHidden="1" w:unhideWhenUsed="1"/>
     <w:lsdException w:name="Table Web 2" w:semiHidden="1" w:unhideWhenUsed="1"/>
+    <w:lsdException w:name="Table Web 3" w:semiHidden="1" w:unhideWhenUsed="1"/>
     <w:lsdException w:name="Balloon Text" w:semiHidden="1" w:unhideWhenUsed="1"/>
+    <w:lsdException w:name="Table Theme" w:semiHidden="1" w:unhideWhenUsed="1"/>
     <w:lsdException w:name="Placeholder Text" w:semiHidden="1" w:uiPriority="99"/>
     <w:lsdException w:name="No Spacing" w:uiPriority="1" w:qFormat="1"/>
     <w:lsdException w:name="Light Shading" w:uiPriority="60"/>
@@ -3150,7 +3215,6 @@
     <w:lsdException w:name="Smart Hyperlink" w:semiHidden="1" w:uiPriority="99" w:unhideWhenUsed="1"/>
     <w:lsdException w:name="Hashtag" w:semiHidden="1" w:uiPriority="99" w:unhideWhenUsed="1"/>
     <w:lsdException w:name="Unresolved Mention" w:semiHidden="1" w:uiPriority="99" w:unhideWhenUsed="1"/>
-    <w:lsdException w:name="Smart Link" w:semiHidden="1" w:uiPriority="99" w:unhideWhenUsed="1"/>
   </w:latentStyles>
   <w:style w:type="paragraph" w:default="1" w:styleId="Normal">
     <w:name w:val="Normal"/>
@@ -3645,7 +3709,7 @@
 </file>
 
 <file path=customXml/itemProps1.xml><?xml version="1.0" encoding="utf-8"?>
-<ds:datastoreItem xmlns:ds="http://schemas.openxmlformats.org/officeDocument/2006/customXml" ds:itemID="{9531849C-7703-604B-8099-AA2D7A205DFA}">
+<ds:datastoreItem xmlns:ds="http://schemas.openxmlformats.org/officeDocument/2006/customXml" ds:itemID="{ADCD5740-F597-6245-B077-BEF1090F2BE3}">
   <ds:schemaRefs>
     <ds:schemaRef ds:uri="http://schemas.openxmlformats.org/officeDocument/2006/bibliography"/>
   </ds:schemaRefs>

</xml_diff>